<commit_message>
cleanup before commands branch
</commit_message>
<xml_diff>
--- a/Status/H89 ESP32 Interface Status 220416.docx
+++ b/Status/H89 ESP32 Interface Status 220416.docx
@@ -1134,6 +1134,7 @@
         <w:pStyle w:val="Heading1"/>
       </w:pPr>
       <w:bookmarkStart w:id="1" w:name="_Toc100081789"/>
+      <w:bookmarkStart w:id="2" w:name="_Hlk101123486"/>
       <w:r>
         <w:lastRenderedPageBreak/>
         <w:t>Hardware Design</w:t>
@@ -1160,11 +1161,11 @@
       <w:pPr>
         <w:pStyle w:val="Heading2"/>
       </w:pPr>
-      <w:bookmarkStart w:id="2" w:name="_Toc100081790"/>
+      <w:bookmarkStart w:id="3" w:name="_Toc100081790"/>
       <w:r>
         <w:t>Ports</w:t>
       </w:r>
-      <w:bookmarkEnd w:id="2"/>
+      <w:bookmarkEnd w:id="3"/>
     </w:p>
     <w:p>
       <w:pPr>
@@ -1755,11 +1756,11 @@
       <w:pPr>
         <w:pStyle w:val="Heading2"/>
       </w:pPr>
-      <w:bookmarkStart w:id="3" w:name="_Toc100081791"/>
+      <w:bookmarkStart w:id="4" w:name="_Toc100081791"/>
       <w:r>
         <w:t>Status</w:t>
       </w:r>
-      <w:bookmarkEnd w:id="3"/>
+      <w:bookmarkEnd w:id="4"/>
     </w:p>
     <w:p>
       <w:pPr>
@@ -2747,6 +2748,7 @@
           </w:p>
         </w:tc>
       </w:tr>
+      <w:bookmarkEnd w:id="2"/>
     </w:tbl>
     <w:p>
       <w:pPr>
@@ -2808,52 +2810,43 @@
       <w:pPr>
         <w:pStyle w:val="Heading2"/>
       </w:pPr>
-      <w:bookmarkStart w:id="4" w:name="_Toc100081792"/>
+      <w:bookmarkStart w:id="5" w:name="_Toc100081792"/>
       <w:r>
         <w:t>Commands</w:t>
       </w:r>
       <w:r>
         <w:t xml:space="preserve"> Under Development</w:t>
       </w:r>
-      <w:bookmarkEnd w:id="4"/>
+      <w:bookmarkEnd w:id="5"/>
     </w:p>
     <w:p>
       <w:r>
         <w:t xml:space="preserve"> </w:t>
       </w:r>
     </w:p>
-    <w:p>
-      <w:pPr>
-        <w:rPr>
-          <w:b/>
-          <w:bCs/>
-        </w:rPr>
-      </w:pPr>
-      <w:r>
-        <w:rPr>
-          <w:b/>
-          <w:bCs/>
-        </w:rPr>
-        <w:t>Command byte definitions:</w:t>
-      </w:r>
-    </w:p>
-    <w:p/>
     <w:tbl>
       <w:tblPr>
-        <w:tblW w:w="2945" w:type="dxa"/>
+        <w:tblpPr w:leftFromText="180" w:rightFromText="180" w:vertAnchor="text" w:horzAnchor="margin" w:tblpXSpec="center" w:tblpY="374"/>
+        <w:tblOverlap w:val="never"/>
+        <w:tblW w:w="10780" w:type="dxa"/>
         <w:tblLook w:val="04A0" w:firstRow="1" w:lastRow="0" w:firstColumn="1" w:lastColumn="0" w:noHBand="0" w:noVBand="1"/>
       </w:tblPr>
       <w:tblGrid>
-        <w:gridCol w:w="880"/>
-        <w:gridCol w:w="2065"/>
+        <w:gridCol w:w="1880"/>
+        <w:gridCol w:w="960"/>
+        <w:gridCol w:w="960"/>
+        <w:gridCol w:w="1660"/>
+        <w:gridCol w:w="1400"/>
+        <w:gridCol w:w="1280"/>
+        <w:gridCol w:w="2640"/>
       </w:tblGrid>
       <w:tr>
         <w:trPr>
-          <w:trHeight w:val="300"/>
+          <w:trHeight w:val="855"/>
         </w:trPr>
         <w:tc>
           <w:tcPr>
-            <w:tcW w:w="880" w:type="dxa"/>
+            <w:tcW w:w="1880" w:type="dxa"/>
             <w:tcBorders>
               <w:top w:val="nil"/>
               <w:left w:val="nil"/>
@@ -2861,7 +2854,6 @@
               <w:right w:val="nil"/>
             </w:tcBorders>
             <w:shd w:val="clear" w:color="auto" w:fill="auto"/>
-            <w:noWrap/>
             <w:hideMark/>
           </w:tcPr>
           <w:p>
@@ -2881,13 +2873,13 @@
                 <w:bCs/>
                 <w:color w:val="000000"/>
               </w:rPr>
-              <w:t>Cmd1</w:t>
-            </w:r>
-          </w:p>
-        </w:tc>
-        <w:tc>
-          <w:tcPr>
-            <w:tcW w:w="2065" w:type="dxa"/>
+              <w:t>Command</w:t>
+            </w:r>
+          </w:p>
+        </w:tc>
+        <w:tc>
+          <w:tcPr>
+            <w:tcW w:w="960" w:type="dxa"/>
             <w:tcBorders>
               <w:top w:val="nil"/>
               <w:left w:val="nil"/>
@@ -2895,23 +2887,419 @@
               <w:right w:val="nil"/>
             </w:tcBorders>
             <w:shd w:val="clear" w:color="auto" w:fill="auto"/>
-            <w:noWrap/>
-            <w:hideMark/>
-          </w:tcPr>
-          <w:p>
-            <w:pPr>
-              <w:spacing w:after="0" w:line="240" w:lineRule="auto"/>
-              <w:rPr>
-                <w:rFonts w:eastAsia="Times New Roman" w:cs="Times New Roman"/>
-                <w:color w:val="000000"/>
-              </w:rPr>
-            </w:pPr>
-            <w:r>
-              <w:rPr>
-                <w:rFonts w:eastAsia="Times New Roman" w:cs="Times New Roman"/>
-                <w:color w:val="000000"/>
-              </w:rPr>
-              <w:t>Drive # | Head #</w:t>
+            <w:hideMark/>
+          </w:tcPr>
+          <w:p>
+            <w:pPr>
+              <w:spacing w:after="0" w:line="240" w:lineRule="auto"/>
+              <w:rPr>
+                <w:rFonts w:eastAsia="Times New Roman" w:cs="Times New Roman"/>
+                <w:b/>
+                <w:bCs/>
+                <w:color w:val="000000"/>
+              </w:rPr>
+            </w:pPr>
+            <w:r>
+              <w:rPr>
+                <w:rFonts w:eastAsia="Times New Roman" w:cs="Times New Roman"/>
+                <w:b/>
+                <w:bCs/>
+                <w:color w:val="000000"/>
+              </w:rPr>
+              <w:t>OP Code (HEX)</w:t>
+            </w:r>
+          </w:p>
+        </w:tc>
+        <w:tc>
+          <w:tcPr>
+            <w:tcW w:w="960" w:type="dxa"/>
+            <w:tcBorders>
+              <w:top w:val="nil"/>
+              <w:left w:val="nil"/>
+              <w:bottom w:val="nil"/>
+              <w:right w:val="nil"/>
+            </w:tcBorders>
+            <w:shd w:val="clear" w:color="auto" w:fill="auto"/>
+            <w:noWrap/>
+            <w:hideMark/>
+          </w:tcPr>
+          <w:p>
+            <w:pPr>
+              <w:spacing w:after="0" w:line="240" w:lineRule="auto"/>
+              <w:jc w:val="center"/>
+              <w:rPr>
+                <w:rFonts w:eastAsia="Times New Roman" w:cs="Times New Roman"/>
+                <w:b/>
+                <w:bCs/>
+                <w:color w:val="000000"/>
+              </w:rPr>
+            </w:pPr>
+            <w:r>
+              <w:rPr>
+                <w:rFonts w:eastAsia="Times New Roman" w:cs="Times New Roman"/>
+                <w:b/>
+                <w:bCs/>
+                <w:color w:val="000000"/>
+              </w:rPr>
+              <w:t># Bytes</w:t>
+            </w:r>
+          </w:p>
+        </w:tc>
+        <w:tc>
+          <w:tcPr>
+            <w:tcW w:w="1660" w:type="dxa"/>
+            <w:tcBorders>
+              <w:top w:val="nil"/>
+              <w:left w:val="nil"/>
+              <w:bottom w:val="nil"/>
+              <w:right w:val="nil"/>
+            </w:tcBorders>
+            <w:shd w:val="clear" w:color="auto" w:fill="auto"/>
+            <w:noWrap/>
+            <w:hideMark/>
+          </w:tcPr>
+          <w:p>
+            <w:pPr>
+              <w:spacing w:after="0" w:line="240" w:lineRule="auto"/>
+              <w:rPr>
+                <w:rFonts w:eastAsia="Times New Roman" w:cs="Times New Roman"/>
+                <w:b/>
+                <w:bCs/>
+                <w:color w:val="000000"/>
+              </w:rPr>
+            </w:pPr>
+            <w:r>
+              <w:rPr>
+                <w:rFonts w:eastAsia="Times New Roman" w:cs="Times New Roman"/>
+                <w:b/>
+                <w:bCs/>
+                <w:color w:val="000000"/>
+              </w:rPr>
+              <w:t>Cmd1</w:t>
+            </w:r>
+          </w:p>
+        </w:tc>
+        <w:tc>
+          <w:tcPr>
+            <w:tcW w:w="1400" w:type="dxa"/>
+            <w:tcBorders>
+              <w:top w:val="nil"/>
+              <w:left w:val="nil"/>
+              <w:bottom w:val="nil"/>
+              <w:right w:val="nil"/>
+            </w:tcBorders>
+            <w:shd w:val="clear" w:color="auto" w:fill="auto"/>
+            <w:noWrap/>
+            <w:hideMark/>
+          </w:tcPr>
+          <w:p>
+            <w:pPr>
+              <w:spacing w:after="0" w:line="240" w:lineRule="auto"/>
+              <w:rPr>
+                <w:rFonts w:eastAsia="Times New Roman" w:cs="Times New Roman"/>
+                <w:b/>
+                <w:bCs/>
+                <w:color w:val="000000"/>
+              </w:rPr>
+            </w:pPr>
+            <w:r>
+              <w:rPr>
+                <w:rFonts w:eastAsia="Times New Roman" w:cs="Times New Roman"/>
+                <w:b/>
+                <w:bCs/>
+                <w:color w:val="000000"/>
+              </w:rPr>
+              <w:t>Cmd2</w:t>
+            </w:r>
+          </w:p>
+        </w:tc>
+        <w:tc>
+          <w:tcPr>
+            <w:tcW w:w="1280" w:type="dxa"/>
+            <w:tcBorders>
+              <w:top w:val="nil"/>
+              <w:left w:val="nil"/>
+              <w:bottom w:val="nil"/>
+              <w:right w:val="nil"/>
+            </w:tcBorders>
+            <w:shd w:val="clear" w:color="auto" w:fill="auto"/>
+            <w:noWrap/>
+            <w:hideMark/>
+          </w:tcPr>
+          <w:p>
+            <w:pPr>
+              <w:spacing w:after="0" w:line="240" w:lineRule="auto"/>
+              <w:rPr>
+                <w:rFonts w:eastAsia="Times New Roman" w:cs="Times New Roman"/>
+                <w:b/>
+                <w:bCs/>
+                <w:color w:val="000000"/>
+              </w:rPr>
+            </w:pPr>
+            <w:r>
+              <w:rPr>
+                <w:rFonts w:eastAsia="Times New Roman" w:cs="Times New Roman"/>
+                <w:b/>
+                <w:bCs/>
+                <w:color w:val="000000"/>
+              </w:rPr>
+              <w:t>Cmd3</w:t>
+            </w:r>
+          </w:p>
+        </w:tc>
+        <w:tc>
+          <w:tcPr>
+            <w:tcW w:w="2640" w:type="dxa"/>
+            <w:tcBorders>
+              <w:top w:val="nil"/>
+              <w:left w:val="nil"/>
+              <w:bottom w:val="nil"/>
+              <w:right w:val="nil"/>
+            </w:tcBorders>
+            <w:shd w:val="clear" w:color="auto" w:fill="auto"/>
+            <w:noWrap/>
+            <w:hideMark/>
+          </w:tcPr>
+          <w:p>
+            <w:pPr>
+              <w:spacing w:after="0" w:line="240" w:lineRule="auto"/>
+              <w:rPr>
+                <w:rFonts w:eastAsia="Times New Roman" w:cs="Times New Roman"/>
+                <w:b/>
+                <w:bCs/>
+                <w:color w:val="000000"/>
+              </w:rPr>
+            </w:pPr>
+            <w:r>
+              <w:rPr>
+                <w:rFonts w:eastAsia="Times New Roman" w:cs="Times New Roman"/>
+                <w:b/>
+                <w:bCs/>
+                <w:color w:val="000000"/>
+              </w:rPr>
+              <w:t>Response</w:t>
+            </w:r>
+          </w:p>
+        </w:tc>
+      </w:tr>
+      <w:tr>
+        <w:trPr>
+          <w:trHeight w:val="600"/>
+        </w:trPr>
+        <w:tc>
+          <w:tcPr>
+            <w:tcW w:w="1880" w:type="dxa"/>
+            <w:tcBorders>
+              <w:top w:val="single" w:sz="4" w:space="0" w:color="auto"/>
+              <w:left w:val="single" w:sz="4" w:space="0" w:color="auto"/>
+              <w:bottom w:val="single" w:sz="4" w:space="0" w:color="auto"/>
+              <w:right w:val="single" w:sz="4" w:space="0" w:color="auto"/>
+            </w:tcBorders>
+            <w:shd w:val="clear" w:color="auto" w:fill="auto"/>
+            <w:vAlign w:val="center"/>
+            <w:hideMark/>
+          </w:tcPr>
+          <w:p>
+            <w:pPr>
+              <w:spacing w:after="0" w:line="240" w:lineRule="auto"/>
+              <w:rPr>
+                <w:rFonts w:eastAsia="Times New Roman" w:cs="Times New Roman"/>
+                <w:color w:val="000000"/>
+              </w:rPr>
+            </w:pPr>
+            <w:r>
+              <w:rPr>
+                <w:rFonts w:eastAsia="Times New Roman" w:cs="Times New Roman"/>
+                <w:color w:val="000000"/>
+              </w:rPr>
+              <w:t>Read Status of last operation</w:t>
+            </w:r>
+          </w:p>
+        </w:tc>
+        <w:tc>
+          <w:tcPr>
+            <w:tcW w:w="960" w:type="dxa"/>
+            <w:tcBorders>
+              <w:top w:val="single" w:sz="4" w:space="0" w:color="auto"/>
+              <w:left w:val="nil"/>
+              <w:bottom w:val="single" w:sz="4" w:space="0" w:color="auto"/>
+              <w:right w:val="single" w:sz="4" w:space="0" w:color="auto"/>
+            </w:tcBorders>
+            <w:shd w:val="clear" w:color="auto" w:fill="auto"/>
+            <w:noWrap/>
+            <w:vAlign w:val="center"/>
+            <w:hideMark/>
+          </w:tcPr>
+          <w:p>
+            <w:pPr>
+              <w:spacing w:after="0" w:line="240" w:lineRule="auto"/>
+              <w:jc w:val="center"/>
+              <w:rPr>
+                <w:rFonts w:eastAsia="Times New Roman" w:cs="Times New Roman"/>
+                <w:color w:val="000000"/>
+              </w:rPr>
+            </w:pPr>
+            <w:r>
+              <w:rPr>
+                <w:rFonts w:eastAsia="Times New Roman" w:cs="Times New Roman"/>
+                <w:color w:val="000000"/>
+              </w:rPr>
+              <w:t>3</w:t>
+            </w:r>
+          </w:p>
+        </w:tc>
+        <w:tc>
+          <w:tcPr>
+            <w:tcW w:w="960" w:type="dxa"/>
+            <w:tcBorders>
+              <w:top w:val="single" w:sz="4" w:space="0" w:color="auto"/>
+              <w:left w:val="nil"/>
+              <w:bottom w:val="single" w:sz="4" w:space="0" w:color="auto"/>
+              <w:right w:val="single" w:sz="4" w:space="0" w:color="auto"/>
+            </w:tcBorders>
+            <w:shd w:val="clear" w:color="auto" w:fill="auto"/>
+            <w:noWrap/>
+            <w:vAlign w:val="center"/>
+            <w:hideMark/>
+          </w:tcPr>
+          <w:p>
+            <w:pPr>
+              <w:spacing w:after="0" w:line="240" w:lineRule="auto"/>
+              <w:jc w:val="center"/>
+              <w:rPr>
+                <w:rFonts w:eastAsia="Times New Roman" w:cs="Times New Roman"/>
+                <w:color w:val="000000"/>
+              </w:rPr>
+            </w:pPr>
+            <w:r>
+              <w:rPr>
+                <w:rFonts w:eastAsia="Times New Roman" w:cs="Times New Roman"/>
+                <w:color w:val="000000"/>
+              </w:rPr>
+              <w:t>1</w:t>
+            </w:r>
+          </w:p>
+        </w:tc>
+        <w:tc>
+          <w:tcPr>
+            <w:tcW w:w="1660" w:type="dxa"/>
+            <w:tcBorders>
+              <w:top w:val="single" w:sz="4" w:space="0" w:color="auto"/>
+              <w:left w:val="nil"/>
+              <w:bottom w:val="single" w:sz="4" w:space="0" w:color="auto"/>
+              <w:right w:val="single" w:sz="4" w:space="0" w:color="auto"/>
+            </w:tcBorders>
+            <w:shd w:val="clear" w:color="auto" w:fill="auto"/>
+            <w:noWrap/>
+            <w:vAlign w:val="center"/>
+            <w:hideMark/>
+          </w:tcPr>
+          <w:p>
+            <w:pPr>
+              <w:spacing w:after="0" w:line="240" w:lineRule="auto"/>
+              <w:rPr>
+                <w:rFonts w:eastAsia="Times New Roman" w:cs="Times New Roman"/>
+                <w:color w:val="000000"/>
+              </w:rPr>
+            </w:pPr>
+            <w:r>
+              <w:rPr>
+                <w:rFonts w:eastAsia="Times New Roman" w:cs="Times New Roman"/>
+                <w:color w:val="000000"/>
+              </w:rPr>
+              <w:t> </w:t>
+            </w:r>
+          </w:p>
+        </w:tc>
+        <w:tc>
+          <w:tcPr>
+            <w:tcW w:w="1400" w:type="dxa"/>
+            <w:tcBorders>
+              <w:top w:val="single" w:sz="4" w:space="0" w:color="auto"/>
+              <w:left w:val="nil"/>
+              <w:bottom w:val="single" w:sz="4" w:space="0" w:color="auto"/>
+              <w:right w:val="single" w:sz="4" w:space="0" w:color="auto"/>
+            </w:tcBorders>
+            <w:shd w:val="clear" w:color="auto" w:fill="auto"/>
+            <w:noWrap/>
+            <w:vAlign w:val="center"/>
+            <w:hideMark/>
+          </w:tcPr>
+          <w:p>
+            <w:pPr>
+              <w:spacing w:after="0" w:line="240" w:lineRule="auto"/>
+              <w:rPr>
+                <w:rFonts w:eastAsia="Times New Roman" w:cs="Times New Roman"/>
+                <w:color w:val="000000"/>
+              </w:rPr>
+            </w:pPr>
+            <w:r>
+              <w:rPr>
+                <w:rFonts w:eastAsia="Times New Roman" w:cs="Times New Roman"/>
+                <w:color w:val="000000"/>
+              </w:rPr>
+              <w:t> </w:t>
+            </w:r>
+          </w:p>
+        </w:tc>
+        <w:tc>
+          <w:tcPr>
+            <w:tcW w:w="1280" w:type="dxa"/>
+            <w:tcBorders>
+              <w:top w:val="single" w:sz="4" w:space="0" w:color="auto"/>
+              <w:left w:val="nil"/>
+              <w:bottom w:val="single" w:sz="4" w:space="0" w:color="auto"/>
+              <w:right w:val="single" w:sz="4" w:space="0" w:color="auto"/>
+            </w:tcBorders>
+            <w:shd w:val="clear" w:color="auto" w:fill="auto"/>
+            <w:noWrap/>
+            <w:vAlign w:val="center"/>
+            <w:hideMark/>
+          </w:tcPr>
+          <w:p>
+            <w:pPr>
+              <w:spacing w:after="0" w:line="240" w:lineRule="auto"/>
+              <w:rPr>
+                <w:rFonts w:eastAsia="Times New Roman" w:cs="Times New Roman"/>
+                <w:color w:val="000000"/>
+              </w:rPr>
+            </w:pPr>
+            <w:r>
+              <w:rPr>
+                <w:rFonts w:eastAsia="Times New Roman" w:cs="Times New Roman"/>
+                <w:color w:val="000000"/>
+              </w:rPr>
+              <w:t> </w:t>
+            </w:r>
+          </w:p>
+        </w:tc>
+        <w:tc>
+          <w:tcPr>
+            <w:tcW w:w="2640" w:type="dxa"/>
+            <w:tcBorders>
+              <w:top w:val="single" w:sz="4" w:space="0" w:color="auto"/>
+              <w:left w:val="nil"/>
+              <w:bottom w:val="single" w:sz="4" w:space="0" w:color="auto"/>
+              <w:right w:val="single" w:sz="4" w:space="0" w:color="auto"/>
+            </w:tcBorders>
+            <w:shd w:val="clear" w:color="auto" w:fill="auto"/>
+            <w:vAlign w:val="center"/>
+            <w:hideMark/>
+          </w:tcPr>
+          <w:p>
+            <w:pPr>
+              <w:spacing w:after="0" w:line="240" w:lineRule="auto"/>
+              <w:rPr>
+                <w:rFonts w:eastAsia="Times New Roman" w:cs="Times New Roman"/>
+                <w:color w:val="000000"/>
+              </w:rPr>
+            </w:pPr>
+            <w:r>
+              <w:rPr>
+                <w:rFonts w:eastAsia="Times New Roman" w:cs="Times New Roman"/>
+                <w:color w:val="000000"/>
+              </w:rPr>
+              <w:t>Send status byte</w:t>
             </w:r>
           </w:p>
         </w:tc>
@@ -2922,65 +3310,699 @@
         </w:trPr>
         <w:tc>
           <w:tcPr>
-            <w:tcW w:w="880" w:type="dxa"/>
-            <w:tcBorders>
-              <w:top w:val="nil"/>
-              <w:left w:val="nil"/>
-              <w:bottom w:val="nil"/>
-              <w:right w:val="nil"/>
-            </w:tcBorders>
-            <w:shd w:val="clear" w:color="auto" w:fill="auto"/>
-            <w:noWrap/>
-            <w:hideMark/>
-          </w:tcPr>
-          <w:p>
-            <w:pPr>
-              <w:spacing w:after="0" w:line="240" w:lineRule="auto"/>
-              <w:rPr>
-                <w:rFonts w:eastAsia="Times New Roman" w:cs="Times New Roman"/>
-                <w:b/>
-                <w:bCs/>
-                <w:color w:val="000000"/>
-              </w:rPr>
-            </w:pPr>
-            <w:r>
-              <w:rPr>
-                <w:rFonts w:eastAsia="Times New Roman" w:cs="Times New Roman"/>
-                <w:b/>
-                <w:bCs/>
-                <w:color w:val="000000"/>
-              </w:rPr>
-              <w:t>Cmd2</w:t>
-            </w:r>
-          </w:p>
-        </w:tc>
-        <w:tc>
-          <w:tcPr>
-            <w:tcW w:w="2065" w:type="dxa"/>
-            <w:tcBorders>
-              <w:top w:val="nil"/>
-              <w:left w:val="nil"/>
-              <w:bottom w:val="nil"/>
-              <w:right w:val="nil"/>
-            </w:tcBorders>
-            <w:shd w:val="clear" w:color="auto" w:fill="auto"/>
-            <w:noWrap/>
-            <w:hideMark/>
-          </w:tcPr>
-          <w:p>
-            <w:pPr>
-              <w:spacing w:after="0" w:line="240" w:lineRule="auto"/>
-              <w:rPr>
-                <w:rFonts w:eastAsia="Times New Roman" w:cs="Times New Roman"/>
-                <w:color w:val="000000"/>
-              </w:rPr>
-            </w:pPr>
-            <w:r>
-              <w:rPr>
-                <w:rFonts w:eastAsia="Times New Roman" w:cs="Times New Roman"/>
-                <w:color w:val="000000"/>
-              </w:rPr>
-              <w:t>Track | Sector</w:t>
+            <w:tcW w:w="1880" w:type="dxa"/>
+            <w:tcBorders>
+              <w:top w:val="nil"/>
+              <w:left w:val="single" w:sz="4" w:space="0" w:color="auto"/>
+              <w:bottom w:val="single" w:sz="4" w:space="0" w:color="auto"/>
+              <w:right w:val="single" w:sz="4" w:space="0" w:color="auto"/>
+            </w:tcBorders>
+            <w:shd w:val="clear" w:color="auto" w:fill="auto"/>
+            <w:vAlign w:val="center"/>
+            <w:hideMark/>
+          </w:tcPr>
+          <w:p>
+            <w:pPr>
+              <w:spacing w:after="0" w:line="240" w:lineRule="auto"/>
+              <w:rPr>
+                <w:rFonts w:eastAsia="Times New Roman" w:cs="Times New Roman"/>
+                <w:color w:val="000000"/>
+              </w:rPr>
+            </w:pPr>
+            <w:r>
+              <w:rPr>
+                <w:rFonts w:eastAsia="Times New Roman" w:cs="Times New Roman"/>
+                <w:color w:val="000000"/>
+              </w:rPr>
+              <w:t>Read sectors</w:t>
+            </w:r>
+          </w:p>
+        </w:tc>
+        <w:tc>
+          <w:tcPr>
+            <w:tcW w:w="960" w:type="dxa"/>
+            <w:tcBorders>
+              <w:top w:val="nil"/>
+              <w:left w:val="nil"/>
+              <w:bottom w:val="single" w:sz="4" w:space="0" w:color="auto"/>
+              <w:right w:val="single" w:sz="4" w:space="0" w:color="auto"/>
+            </w:tcBorders>
+            <w:shd w:val="clear" w:color="auto" w:fill="auto"/>
+            <w:noWrap/>
+            <w:vAlign w:val="center"/>
+            <w:hideMark/>
+          </w:tcPr>
+          <w:p>
+            <w:pPr>
+              <w:spacing w:after="0" w:line="240" w:lineRule="auto"/>
+              <w:jc w:val="center"/>
+              <w:rPr>
+                <w:rFonts w:eastAsia="Times New Roman" w:cs="Times New Roman"/>
+                <w:color w:val="000000"/>
+              </w:rPr>
+            </w:pPr>
+            <w:r>
+              <w:rPr>
+                <w:rFonts w:eastAsia="Times New Roman" w:cs="Times New Roman"/>
+                <w:color w:val="000000"/>
+              </w:rPr>
+              <w:t>8</w:t>
+            </w:r>
+          </w:p>
+        </w:tc>
+        <w:tc>
+          <w:tcPr>
+            <w:tcW w:w="960" w:type="dxa"/>
+            <w:tcBorders>
+              <w:top w:val="nil"/>
+              <w:left w:val="nil"/>
+              <w:bottom w:val="single" w:sz="4" w:space="0" w:color="auto"/>
+              <w:right w:val="single" w:sz="4" w:space="0" w:color="auto"/>
+            </w:tcBorders>
+            <w:shd w:val="clear" w:color="auto" w:fill="auto"/>
+            <w:noWrap/>
+            <w:vAlign w:val="center"/>
+            <w:hideMark/>
+          </w:tcPr>
+          <w:p>
+            <w:pPr>
+              <w:spacing w:after="0" w:line="240" w:lineRule="auto"/>
+              <w:jc w:val="center"/>
+              <w:rPr>
+                <w:rFonts w:eastAsia="Times New Roman" w:cs="Times New Roman"/>
+                <w:color w:val="000000"/>
+              </w:rPr>
+            </w:pPr>
+            <w:r>
+              <w:rPr>
+                <w:rFonts w:eastAsia="Times New Roman" w:cs="Times New Roman"/>
+                <w:color w:val="000000"/>
+              </w:rPr>
+              <w:t>4</w:t>
+            </w:r>
+          </w:p>
+        </w:tc>
+        <w:tc>
+          <w:tcPr>
+            <w:tcW w:w="1660" w:type="dxa"/>
+            <w:tcBorders>
+              <w:top w:val="nil"/>
+              <w:left w:val="nil"/>
+              <w:bottom w:val="single" w:sz="4" w:space="0" w:color="auto"/>
+              <w:right w:val="single" w:sz="4" w:space="0" w:color="auto"/>
+            </w:tcBorders>
+            <w:shd w:val="clear" w:color="auto" w:fill="auto"/>
+            <w:noWrap/>
+            <w:vAlign w:val="center"/>
+            <w:hideMark/>
+          </w:tcPr>
+          <w:p>
+            <w:pPr>
+              <w:spacing w:after="0" w:line="240" w:lineRule="auto"/>
+              <w:rPr>
+                <w:rFonts w:eastAsia="Times New Roman" w:cs="Times New Roman"/>
+                <w:color w:val="000000"/>
+              </w:rPr>
+            </w:pPr>
+            <w:proofErr w:type="spellStart"/>
+            <w:r>
+              <w:rPr>
+                <w:rFonts w:eastAsia="Times New Roman" w:cs="Times New Roman"/>
+                <w:color w:val="000000"/>
+              </w:rPr>
+              <w:t>Disk|Head</w:t>
+            </w:r>
+            <w:proofErr w:type="spellEnd"/>
+          </w:p>
+        </w:tc>
+        <w:tc>
+          <w:tcPr>
+            <w:tcW w:w="1400" w:type="dxa"/>
+            <w:tcBorders>
+              <w:top w:val="nil"/>
+              <w:left w:val="nil"/>
+              <w:bottom w:val="single" w:sz="4" w:space="0" w:color="auto"/>
+              <w:right w:val="single" w:sz="4" w:space="0" w:color="auto"/>
+            </w:tcBorders>
+            <w:shd w:val="clear" w:color="auto" w:fill="auto"/>
+            <w:noWrap/>
+            <w:vAlign w:val="center"/>
+            <w:hideMark/>
+          </w:tcPr>
+          <w:p>
+            <w:pPr>
+              <w:spacing w:after="0" w:line="240" w:lineRule="auto"/>
+              <w:rPr>
+                <w:rFonts w:eastAsia="Times New Roman" w:cs="Times New Roman"/>
+                <w:color w:val="000000"/>
+              </w:rPr>
+            </w:pPr>
+            <w:proofErr w:type="spellStart"/>
+            <w:r>
+              <w:rPr>
+                <w:rFonts w:eastAsia="Times New Roman" w:cs="Times New Roman"/>
+                <w:color w:val="000000"/>
+              </w:rPr>
+              <w:t>Track|Sector</w:t>
+            </w:r>
+            <w:proofErr w:type="spellEnd"/>
+          </w:p>
+        </w:tc>
+        <w:tc>
+          <w:tcPr>
+            <w:tcW w:w="1280" w:type="dxa"/>
+            <w:tcBorders>
+              <w:top w:val="nil"/>
+              <w:left w:val="nil"/>
+              <w:bottom w:val="single" w:sz="4" w:space="0" w:color="auto"/>
+              <w:right w:val="single" w:sz="4" w:space="0" w:color="auto"/>
+            </w:tcBorders>
+            <w:shd w:val="clear" w:color="auto" w:fill="auto"/>
+            <w:noWrap/>
+            <w:vAlign w:val="center"/>
+            <w:hideMark/>
+          </w:tcPr>
+          <w:p>
+            <w:pPr>
+              <w:spacing w:after="0" w:line="240" w:lineRule="auto"/>
+              <w:rPr>
+                <w:rFonts w:eastAsia="Times New Roman" w:cs="Times New Roman"/>
+                <w:color w:val="000000"/>
+              </w:rPr>
+            </w:pPr>
+            <w:r>
+              <w:rPr>
+                <w:rFonts w:eastAsia="Times New Roman" w:cs="Times New Roman"/>
+                <w:color w:val="000000"/>
+              </w:rPr>
+              <w:t xml:space="preserve"># </w:t>
+            </w:r>
+            <w:proofErr w:type="gramStart"/>
+            <w:r>
+              <w:rPr>
+                <w:rFonts w:eastAsia="Times New Roman" w:cs="Times New Roman"/>
+                <w:color w:val="000000"/>
+              </w:rPr>
+              <w:t>sectors</w:t>
+            </w:r>
+            <w:proofErr w:type="gramEnd"/>
+          </w:p>
+        </w:tc>
+        <w:tc>
+          <w:tcPr>
+            <w:tcW w:w="2640" w:type="dxa"/>
+            <w:tcBorders>
+              <w:top w:val="nil"/>
+              <w:left w:val="nil"/>
+              <w:bottom w:val="single" w:sz="4" w:space="0" w:color="auto"/>
+              <w:right w:val="single" w:sz="4" w:space="0" w:color="auto"/>
+            </w:tcBorders>
+            <w:shd w:val="clear" w:color="auto" w:fill="auto"/>
+            <w:vAlign w:val="center"/>
+            <w:hideMark/>
+          </w:tcPr>
+          <w:p>
+            <w:pPr>
+              <w:spacing w:after="0" w:line="240" w:lineRule="auto"/>
+              <w:rPr>
+                <w:rFonts w:eastAsia="Times New Roman" w:cs="Times New Roman"/>
+                <w:color w:val="000000"/>
+              </w:rPr>
+            </w:pPr>
+            <w:r>
+              <w:rPr>
+                <w:rFonts w:eastAsia="Times New Roman" w:cs="Times New Roman"/>
+                <w:color w:val="000000"/>
+              </w:rPr>
+              <w:t>Send # sectors</w:t>
+            </w:r>
+          </w:p>
+        </w:tc>
+      </w:tr>
+      <w:tr>
+        <w:trPr>
+          <w:trHeight w:val="600"/>
+        </w:trPr>
+        <w:tc>
+          <w:tcPr>
+            <w:tcW w:w="1880" w:type="dxa"/>
+            <w:tcBorders>
+              <w:top w:val="nil"/>
+              <w:left w:val="single" w:sz="4" w:space="0" w:color="auto"/>
+              <w:bottom w:val="single" w:sz="4" w:space="0" w:color="auto"/>
+              <w:right w:val="single" w:sz="4" w:space="0" w:color="auto"/>
+            </w:tcBorders>
+            <w:shd w:val="clear" w:color="auto" w:fill="auto"/>
+            <w:vAlign w:val="center"/>
+            <w:hideMark/>
+          </w:tcPr>
+          <w:p>
+            <w:pPr>
+              <w:spacing w:after="0" w:line="240" w:lineRule="auto"/>
+              <w:rPr>
+                <w:rFonts w:eastAsia="Times New Roman" w:cs="Times New Roman"/>
+                <w:color w:val="000000"/>
+              </w:rPr>
+            </w:pPr>
+            <w:r>
+              <w:rPr>
+                <w:rFonts w:eastAsia="Times New Roman" w:cs="Times New Roman"/>
+                <w:color w:val="000000"/>
+              </w:rPr>
+              <w:t>Write Sectors</w:t>
+            </w:r>
+          </w:p>
+        </w:tc>
+        <w:tc>
+          <w:tcPr>
+            <w:tcW w:w="960" w:type="dxa"/>
+            <w:tcBorders>
+              <w:top w:val="nil"/>
+              <w:left w:val="nil"/>
+              <w:bottom w:val="single" w:sz="4" w:space="0" w:color="auto"/>
+              <w:right w:val="single" w:sz="4" w:space="0" w:color="auto"/>
+            </w:tcBorders>
+            <w:shd w:val="clear" w:color="auto" w:fill="auto"/>
+            <w:noWrap/>
+            <w:vAlign w:val="center"/>
+            <w:hideMark/>
+          </w:tcPr>
+          <w:p>
+            <w:pPr>
+              <w:spacing w:after="0" w:line="240" w:lineRule="auto"/>
+              <w:jc w:val="center"/>
+              <w:rPr>
+                <w:rFonts w:eastAsia="Times New Roman" w:cs="Times New Roman"/>
+                <w:color w:val="000000"/>
+              </w:rPr>
+            </w:pPr>
+            <w:r>
+              <w:rPr>
+                <w:rFonts w:eastAsia="Times New Roman" w:cs="Times New Roman"/>
+                <w:color w:val="000000"/>
+              </w:rPr>
+              <w:t>0A</w:t>
+            </w:r>
+          </w:p>
+        </w:tc>
+        <w:tc>
+          <w:tcPr>
+            <w:tcW w:w="960" w:type="dxa"/>
+            <w:tcBorders>
+              <w:top w:val="nil"/>
+              <w:left w:val="nil"/>
+              <w:bottom w:val="single" w:sz="4" w:space="0" w:color="auto"/>
+              <w:right w:val="single" w:sz="4" w:space="0" w:color="auto"/>
+            </w:tcBorders>
+            <w:shd w:val="clear" w:color="auto" w:fill="auto"/>
+            <w:noWrap/>
+            <w:vAlign w:val="center"/>
+            <w:hideMark/>
+          </w:tcPr>
+          <w:p>
+            <w:pPr>
+              <w:spacing w:after="0" w:line="240" w:lineRule="auto"/>
+              <w:jc w:val="center"/>
+              <w:rPr>
+                <w:rFonts w:eastAsia="Times New Roman" w:cs="Times New Roman"/>
+                <w:color w:val="000000"/>
+              </w:rPr>
+            </w:pPr>
+            <w:r>
+              <w:rPr>
+                <w:rFonts w:eastAsia="Times New Roman" w:cs="Times New Roman"/>
+                <w:color w:val="000000"/>
+              </w:rPr>
+              <w:t>4</w:t>
+            </w:r>
+          </w:p>
+        </w:tc>
+        <w:tc>
+          <w:tcPr>
+            <w:tcW w:w="1660" w:type="dxa"/>
+            <w:tcBorders>
+              <w:top w:val="nil"/>
+              <w:left w:val="nil"/>
+              <w:bottom w:val="single" w:sz="4" w:space="0" w:color="auto"/>
+              <w:right w:val="single" w:sz="4" w:space="0" w:color="auto"/>
+            </w:tcBorders>
+            <w:shd w:val="clear" w:color="auto" w:fill="auto"/>
+            <w:noWrap/>
+            <w:vAlign w:val="center"/>
+            <w:hideMark/>
+          </w:tcPr>
+          <w:p>
+            <w:pPr>
+              <w:spacing w:after="0" w:line="240" w:lineRule="auto"/>
+              <w:rPr>
+                <w:rFonts w:eastAsia="Times New Roman" w:cs="Times New Roman"/>
+                <w:color w:val="000000"/>
+              </w:rPr>
+            </w:pPr>
+            <w:proofErr w:type="spellStart"/>
+            <w:r>
+              <w:rPr>
+                <w:rFonts w:eastAsia="Times New Roman" w:cs="Times New Roman"/>
+                <w:color w:val="000000"/>
+              </w:rPr>
+              <w:t>Disk|Head</w:t>
+            </w:r>
+            <w:proofErr w:type="spellEnd"/>
+          </w:p>
+        </w:tc>
+        <w:tc>
+          <w:tcPr>
+            <w:tcW w:w="1400" w:type="dxa"/>
+            <w:tcBorders>
+              <w:top w:val="nil"/>
+              <w:left w:val="nil"/>
+              <w:bottom w:val="single" w:sz="4" w:space="0" w:color="auto"/>
+              <w:right w:val="single" w:sz="4" w:space="0" w:color="auto"/>
+            </w:tcBorders>
+            <w:shd w:val="clear" w:color="auto" w:fill="auto"/>
+            <w:noWrap/>
+            <w:vAlign w:val="center"/>
+            <w:hideMark/>
+          </w:tcPr>
+          <w:p>
+            <w:pPr>
+              <w:spacing w:after="0" w:line="240" w:lineRule="auto"/>
+              <w:rPr>
+                <w:rFonts w:eastAsia="Times New Roman" w:cs="Times New Roman"/>
+                <w:color w:val="000000"/>
+              </w:rPr>
+            </w:pPr>
+            <w:proofErr w:type="spellStart"/>
+            <w:r>
+              <w:rPr>
+                <w:rFonts w:eastAsia="Times New Roman" w:cs="Times New Roman"/>
+                <w:color w:val="000000"/>
+              </w:rPr>
+              <w:t>Track|Sector</w:t>
+            </w:r>
+            <w:proofErr w:type="spellEnd"/>
+          </w:p>
+        </w:tc>
+        <w:tc>
+          <w:tcPr>
+            <w:tcW w:w="1280" w:type="dxa"/>
+            <w:tcBorders>
+              <w:top w:val="nil"/>
+              <w:left w:val="nil"/>
+              <w:bottom w:val="single" w:sz="4" w:space="0" w:color="auto"/>
+              <w:right w:val="single" w:sz="4" w:space="0" w:color="auto"/>
+            </w:tcBorders>
+            <w:shd w:val="clear" w:color="auto" w:fill="auto"/>
+            <w:noWrap/>
+            <w:vAlign w:val="center"/>
+            <w:hideMark/>
+          </w:tcPr>
+          <w:p>
+            <w:pPr>
+              <w:spacing w:after="0" w:line="240" w:lineRule="auto"/>
+              <w:rPr>
+                <w:rFonts w:eastAsia="Times New Roman" w:cs="Times New Roman"/>
+                <w:color w:val="000000"/>
+              </w:rPr>
+            </w:pPr>
+            <w:r>
+              <w:rPr>
+                <w:rFonts w:eastAsia="Times New Roman" w:cs="Times New Roman"/>
+                <w:color w:val="000000"/>
+              </w:rPr>
+              <w:t xml:space="preserve"># </w:t>
+            </w:r>
+            <w:proofErr w:type="gramStart"/>
+            <w:r>
+              <w:rPr>
+                <w:rFonts w:eastAsia="Times New Roman" w:cs="Times New Roman"/>
+                <w:color w:val="000000"/>
+              </w:rPr>
+              <w:t>of</w:t>
+            </w:r>
+            <w:proofErr w:type="gramEnd"/>
+            <w:r>
+              <w:rPr>
+                <w:rFonts w:eastAsia="Times New Roman" w:cs="Times New Roman"/>
+                <w:color w:val="000000"/>
+              </w:rPr>
+              <w:t xml:space="preserve"> sectors</w:t>
+            </w:r>
+          </w:p>
+        </w:tc>
+        <w:tc>
+          <w:tcPr>
+            <w:tcW w:w="2640" w:type="dxa"/>
+            <w:tcBorders>
+              <w:top w:val="nil"/>
+              <w:left w:val="nil"/>
+              <w:bottom w:val="single" w:sz="4" w:space="0" w:color="auto"/>
+              <w:right w:val="single" w:sz="4" w:space="0" w:color="auto"/>
+            </w:tcBorders>
+            <w:shd w:val="clear" w:color="auto" w:fill="auto"/>
+            <w:vAlign w:val="center"/>
+            <w:hideMark/>
+          </w:tcPr>
+          <w:p>
+            <w:pPr>
+              <w:spacing w:after="0" w:line="240" w:lineRule="auto"/>
+              <w:rPr>
+                <w:rFonts w:eastAsia="Times New Roman" w:cs="Times New Roman"/>
+                <w:color w:val="000000"/>
+              </w:rPr>
+            </w:pPr>
+            <w:r>
+              <w:rPr>
+                <w:rFonts w:eastAsia="Times New Roman" w:cs="Times New Roman"/>
+                <w:color w:val="000000"/>
+              </w:rPr>
+              <w:t>Read # sectors, update disk image</w:t>
+            </w:r>
+          </w:p>
+        </w:tc>
+      </w:tr>
+      <w:tr>
+        <w:trPr>
+          <w:trHeight w:val="600"/>
+        </w:trPr>
+        <w:tc>
+          <w:tcPr>
+            <w:tcW w:w="1880" w:type="dxa"/>
+            <w:tcBorders>
+              <w:top w:val="nil"/>
+              <w:left w:val="single" w:sz="4" w:space="0" w:color="auto"/>
+              <w:bottom w:val="single" w:sz="4" w:space="0" w:color="auto"/>
+              <w:right w:val="single" w:sz="4" w:space="0" w:color="auto"/>
+            </w:tcBorders>
+            <w:shd w:val="clear" w:color="auto" w:fill="auto"/>
+            <w:vAlign w:val="center"/>
+            <w:hideMark/>
+          </w:tcPr>
+          <w:p>
+            <w:pPr>
+              <w:spacing w:after="0" w:line="240" w:lineRule="auto"/>
+              <w:rPr>
+                <w:rFonts w:eastAsia="Times New Roman" w:cs="Times New Roman"/>
+                <w:color w:val="000000"/>
+              </w:rPr>
+            </w:pPr>
+            <w:r>
+              <w:rPr>
+                <w:rFonts w:eastAsia="Times New Roman" w:cs="Times New Roman"/>
+                <w:color w:val="000000"/>
+              </w:rPr>
+              <w:t>Seek</w:t>
+            </w:r>
+          </w:p>
+        </w:tc>
+        <w:tc>
+          <w:tcPr>
+            <w:tcW w:w="960" w:type="dxa"/>
+            <w:tcBorders>
+              <w:top w:val="nil"/>
+              <w:left w:val="nil"/>
+              <w:bottom w:val="single" w:sz="4" w:space="0" w:color="auto"/>
+              <w:right w:val="single" w:sz="4" w:space="0" w:color="auto"/>
+            </w:tcBorders>
+            <w:shd w:val="clear" w:color="auto" w:fill="auto"/>
+            <w:noWrap/>
+            <w:vAlign w:val="center"/>
+            <w:hideMark/>
+          </w:tcPr>
+          <w:p>
+            <w:pPr>
+              <w:spacing w:after="0" w:line="240" w:lineRule="auto"/>
+              <w:jc w:val="center"/>
+              <w:rPr>
+                <w:rFonts w:eastAsia="Times New Roman" w:cs="Times New Roman"/>
+                <w:color w:val="000000"/>
+              </w:rPr>
+            </w:pPr>
+            <w:r>
+              <w:rPr>
+                <w:rFonts w:eastAsia="Times New Roman" w:cs="Times New Roman"/>
+                <w:color w:val="000000"/>
+              </w:rPr>
+              <w:t>0B</w:t>
+            </w:r>
+          </w:p>
+        </w:tc>
+        <w:tc>
+          <w:tcPr>
+            <w:tcW w:w="960" w:type="dxa"/>
+            <w:tcBorders>
+              <w:top w:val="nil"/>
+              <w:left w:val="nil"/>
+              <w:bottom w:val="single" w:sz="4" w:space="0" w:color="auto"/>
+              <w:right w:val="single" w:sz="4" w:space="0" w:color="auto"/>
+            </w:tcBorders>
+            <w:shd w:val="clear" w:color="auto" w:fill="auto"/>
+            <w:noWrap/>
+            <w:vAlign w:val="center"/>
+            <w:hideMark/>
+          </w:tcPr>
+          <w:p>
+            <w:pPr>
+              <w:spacing w:after="0" w:line="240" w:lineRule="auto"/>
+              <w:jc w:val="center"/>
+              <w:rPr>
+                <w:rFonts w:eastAsia="Times New Roman" w:cs="Times New Roman"/>
+                <w:color w:val="000000"/>
+              </w:rPr>
+            </w:pPr>
+            <w:r>
+              <w:rPr>
+                <w:rFonts w:eastAsia="Times New Roman" w:cs="Times New Roman"/>
+                <w:color w:val="000000"/>
+              </w:rPr>
+              <w:t>3</w:t>
+            </w:r>
+          </w:p>
+        </w:tc>
+        <w:tc>
+          <w:tcPr>
+            <w:tcW w:w="1660" w:type="dxa"/>
+            <w:tcBorders>
+              <w:top w:val="nil"/>
+              <w:left w:val="nil"/>
+              <w:bottom w:val="single" w:sz="4" w:space="0" w:color="auto"/>
+              <w:right w:val="single" w:sz="4" w:space="0" w:color="auto"/>
+            </w:tcBorders>
+            <w:shd w:val="clear" w:color="auto" w:fill="auto"/>
+            <w:noWrap/>
+            <w:vAlign w:val="center"/>
+            <w:hideMark/>
+          </w:tcPr>
+          <w:p>
+            <w:pPr>
+              <w:spacing w:after="0" w:line="240" w:lineRule="auto"/>
+              <w:rPr>
+                <w:rFonts w:eastAsia="Times New Roman" w:cs="Times New Roman"/>
+                <w:color w:val="000000"/>
+              </w:rPr>
+            </w:pPr>
+            <w:proofErr w:type="spellStart"/>
+            <w:r>
+              <w:rPr>
+                <w:rFonts w:eastAsia="Times New Roman" w:cs="Times New Roman"/>
+                <w:color w:val="000000"/>
+              </w:rPr>
+              <w:t>Disk|Head</w:t>
+            </w:r>
+            <w:proofErr w:type="spellEnd"/>
+          </w:p>
+        </w:tc>
+        <w:tc>
+          <w:tcPr>
+            <w:tcW w:w="1400" w:type="dxa"/>
+            <w:tcBorders>
+              <w:top w:val="nil"/>
+              <w:left w:val="nil"/>
+              <w:bottom w:val="single" w:sz="4" w:space="0" w:color="auto"/>
+              <w:right w:val="single" w:sz="4" w:space="0" w:color="auto"/>
+            </w:tcBorders>
+            <w:shd w:val="clear" w:color="auto" w:fill="auto"/>
+            <w:noWrap/>
+            <w:vAlign w:val="center"/>
+            <w:hideMark/>
+          </w:tcPr>
+          <w:p>
+            <w:pPr>
+              <w:spacing w:after="0" w:line="240" w:lineRule="auto"/>
+              <w:rPr>
+                <w:rFonts w:eastAsia="Times New Roman" w:cs="Times New Roman"/>
+                <w:color w:val="000000"/>
+              </w:rPr>
+            </w:pPr>
+            <w:proofErr w:type="spellStart"/>
+            <w:r>
+              <w:rPr>
+                <w:rFonts w:eastAsia="Times New Roman" w:cs="Times New Roman"/>
+                <w:color w:val="000000"/>
+              </w:rPr>
+              <w:t>Track|Sector</w:t>
+            </w:r>
+            <w:proofErr w:type="spellEnd"/>
+          </w:p>
+        </w:tc>
+        <w:tc>
+          <w:tcPr>
+            <w:tcW w:w="1280" w:type="dxa"/>
+            <w:tcBorders>
+              <w:top w:val="nil"/>
+              <w:left w:val="nil"/>
+              <w:bottom w:val="single" w:sz="4" w:space="0" w:color="auto"/>
+              <w:right w:val="single" w:sz="4" w:space="0" w:color="auto"/>
+            </w:tcBorders>
+            <w:shd w:val="clear" w:color="auto" w:fill="auto"/>
+            <w:noWrap/>
+            <w:vAlign w:val="center"/>
+            <w:hideMark/>
+          </w:tcPr>
+          <w:p>
+            <w:pPr>
+              <w:spacing w:after="0" w:line="240" w:lineRule="auto"/>
+              <w:rPr>
+                <w:rFonts w:eastAsia="Times New Roman" w:cs="Times New Roman"/>
+                <w:color w:val="000000"/>
+              </w:rPr>
+            </w:pPr>
+            <w:r>
+              <w:rPr>
+                <w:rFonts w:eastAsia="Times New Roman" w:cs="Times New Roman"/>
+                <w:color w:val="000000"/>
+              </w:rPr>
+              <w:t> </w:t>
+            </w:r>
+          </w:p>
+        </w:tc>
+        <w:tc>
+          <w:tcPr>
+            <w:tcW w:w="2640" w:type="dxa"/>
+            <w:tcBorders>
+              <w:top w:val="nil"/>
+              <w:left w:val="nil"/>
+              <w:bottom w:val="single" w:sz="4" w:space="0" w:color="auto"/>
+              <w:right w:val="single" w:sz="4" w:space="0" w:color="auto"/>
+            </w:tcBorders>
+            <w:shd w:val="clear" w:color="auto" w:fill="auto"/>
+            <w:vAlign w:val="center"/>
+            <w:hideMark/>
+          </w:tcPr>
+          <w:p>
+            <w:pPr>
+              <w:spacing w:after="0" w:line="240" w:lineRule="auto"/>
+              <w:rPr>
+                <w:rFonts w:eastAsia="Times New Roman" w:cs="Times New Roman"/>
+                <w:color w:val="000000"/>
+              </w:rPr>
+            </w:pPr>
+            <w:r>
+              <w:rPr>
+                <w:rFonts w:eastAsia="Times New Roman" w:cs="Times New Roman"/>
+                <w:color w:val="000000"/>
+              </w:rPr>
+              <w:t>Update last operation status</w:t>
             </w:r>
           </w:p>
         </w:tc>
@@ -2991,7 +4013,1517 @@
         </w:trPr>
         <w:tc>
           <w:tcPr>
-            <w:tcW w:w="880" w:type="dxa"/>
+            <w:tcW w:w="1880" w:type="dxa"/>
+            <w:tcBorders>
+              <w:top w:val="nil"/>
+              <w:left w:val="single" w:sz="4" w:space="0" w:color="auto"/>
+              <w:bottom w:val="single" w:sz="4" w:space="0" w:color="auto"/>
+              <w:right w:val="single" w:sz="4" w:space="0" w:color="auto"/>
+            </w:tcBorders>
+            <w:shd w:val="clear" w:color="auto" w:fill="auto"/>
+            <w:vAlign w:val="center"/>
+            <w:hideMark/>
+          </w:tcPr>
+          <w:p>
+            <w:pPr>
+              <w:spacing w:after="0" w:line="240" w:lineRule="auto"/>
+              <w:rPr>
+                <w:rFonts w:eastAsia="Times New Roman" w:cs="Times New Roman"/>
+                <w:color w:val="000000"/>
+              </w:rPr>
+            </w:pPr>
+            <w:r>
+              <w:rPr>
+                <w:rFonts w:eastAsia="Times New Roman" w:cs="Times New Roman"/>
+                <w:color w:val="000000"/>
+              </w:rPr>
+              <w:t> </w:t>
+            </w:r>
+          </w:p>
+        </w:tc>
+        <w:tc>
+          <w:tcPr>
+            <w:tcW w:w="960" w:type="dxa"/>
+            <w:tcBorders>
+              <w:top w:val="nil"/>
+              <w:left w:val="nil"/>
+              <w:bottom w:val="single" w:sz="4" w:space="0" w:color="auto"/>
+              <w:right w:val="single" w:sz="4" w:space="0" w:color="auto"/>
+            </w:tcBorders>
+            <w:shd w:val="clear" w:color="auto" w:fill="auto"/>
+            <w:noWrap/>
+            <w:vAlign w:val="center"/>
+            <w:hideMark/>
+          </w:tcPr>
+          <w:p>
+            <w:pPr>
+              <w:spacing w:after="0" w:line="240" w:lineRule="auto"/>
+              <w:jc w:val="center"/>
+              <w:rPr>
+                <w:rFonts w:eastAsia="Times New Roman" w:cs="Times New Roman"/>
+                <w:color w:val="000000"/>
+              </w:rPr>
+            </w:pPr>
+            <w:r>
+              <w:rPr>
+                <w:rFonts w:eastAsia="Times New Roman" w:cs="Times New Roman"/>
+                <w:color w:val="000000"/>
+              </w:rPr>
+              <w:t> </w:t>
+            </w:r>
+          </w:p>
+        </w:tc>
+        <w:tc>
+          <w:tcPr>
+            <w:tcW w:w="960" w:type="dxa"/>
+            <w:tcBorders>
+              <w:top w:val="nil"/>
+              <w:left w:val="nil"/>
+              <w:bottom w:val="single" w:sz="4" w:space="0" w:color="auto"/>
+              <w:right w:val="single" w:sz="4" w:space="0" w:color="auto"/>
+            </w:tcBorders>
+            <w:shd w:val="clear" w:color="auto" w:fill="auto"/>
+            <w:noWrap/>
+            <w:vAlign w:val="center"/>
+            <w:hideMark/>
+          </w:tcPr>
+          <w:p>
+            <w:pPr>
+              <w:spacing w:after="0" w:line="240" w:lineRule="auto"/>
+              <w:jc w:val="center"/>
+              <w:rPr>
+                <w:rFonts w:eastAsia="Times New Roman" w:cs="Times New Roman"/>
+                <w:color w:val="000000"/>
+              </w:rPr>
+            </w:pPr>
+            <w:r>
+              <w:rPr>
+                <w:rFonts w:eastAsia="Times New Roman" w:cs="Times New Roman"/>
+                <w:color w:val="000000"/>
+              </w:rPr>
+              <w:t> </w:t>
+            </w:r>
+          </w:p>
+        </w:tc>
+        <w:tc>
+          <w:tcPr>
+            <w:tcW w:w="1660" w:type="dxa"/>
+            <w:tcBorders>
+              <w:top w:val="nil"/>
+              <w:left w:val="nil"/>
+              <w:bottom w:val="single" w:sz="4" w:space="0" w:color="auto"/>
+              <w:right w:val="single" w:sz="4" w:space="0" w:color="auto"/>
+            </w:tcBorders>
+            <w:shd w:val="clear" w:color="auto" w:fill="auto"/>
+            <w:noWrap/>
+            <w:vAlign w:val="center"/>
+            <w:hideMark/>
+          </w:tcPr>
+          <w:p>
+            <w:pPr>
+              <w:spacing w:after="0" w:line="240" w:lineRule="auto"/>
+              <w:rPr>
+                <w:rFonts w:eastAsia="Times New Roman" w:cs="Times New Roman"/>
+                <w:color w:val="000000"/>
+              </w:rPr>
+            </w:pPr>
+            <w:r>
+              <w:rPr>
+                <w:rFonts w:eastAsia="Times New Roman" w:cs="Times New Roman"/>
+                <w:color w:val="000000"/>
+              </w:rPr>
+              <w:t> </w:t>
+            </w:r>
+          </w:p>
+        </w:tc>
+        <w:tc>
+          <w:tcPr>
+            <w:tcW w:w="1400" w:type="dxa"/>
+            <w:tcBorders>
+              <w:top w:val="nil"/>
+              <w:left w:val="nil"/>
+              <w:bottom w:val="single" w:sz="4" w:space="0" w:color="auto"/>
+              <w:right w:val="single" w:sz="4" w:space="0" w:color="auto"/>
+            </w:tcBorders>
+            <w:shd w:val="clear" w:color="auto" w:fill="auto"/>
+            <w:noWrap/>
+            <w:vAlign w:val="center"/>
+            <w:hideMark/>
+          </w:tcPr>
+          <w:p>
+            <w:pPr>
+              <w:spacing w:after="0" w:line="240" w:lineRule="auto"/>
+              <w:rPr>
+                <w:rFonts w:eastAsia="Times New Roman" w:cs="Times New Roman"/>
+                <w:color w:val="000000"/>
+              </w:rPr>
+            </w:pPr>
+            <w:r>
+              <w:rPr>
+                <w:rFonts w:eastAsia="Times New Roman" w:cs="Times New Roman"/>
+                <w:color w:val="000000"/>
+              </w:rPr>
+              <w:t> </w:t>
+            </w:r>
+          </w:p>
+        </w:tc>
+        <w:tc>
+          <w:tcPr>
+            <w:tcW w:w="1280" w:type="dxa"/>
+            <w:tcBorders>
+              <w:top w:val="nil"/>
+              <w:left w:val="nil"/>
+              <w:bottom w:val="single" w:sz="4" w:space="0" w:color="auto"/>
+              <w:right w:val="single" w:sz="4" w:space="0" w:color="auto"/>
+            </w:tcBorders>
+            <w:shd w:val="clear" w:color="auto" w:fill="auto"/>
+            <w:noWrap/>
+            <w:vAlign w:val="center"/>
+            <w:hideMark/>
+          </w:tcPr>
+          <w:p>
+            <w:pPr>
+              <w:spacing w:after="0" w:line="240" w:lineRule="auto"/>
+              <w:rPr>
+                <w:rFonts w:eastAsia="Times New Roman" w:cs="Times New Roman"/>
+                <w:color w:val="000000"/>
+              </w:rPr>
+            </w:pPr>
+            <w:r>
+              <w:rPr>
+                <w:rFonts w:eastAsia="Times New Roman" w:cs="Times New Roman"/>
+                <w:color w:val="000000"/>
+              </w:rPr>
+              <w:t> </w:t>
+            </w:r>
+          </w:p>
+        </w:tc>
+        <w:tc>
+          <w:tcPr>
+            <w:tcW w:w="2640" w:type="dxa"/>
+            <w:tcBorders>
+              <w:top w:val="nil"/>
+              <w:left w:val="nil"/>
+              <w:bottom w:val="single" w:sz="4" w:space="0" w:color="auto"/>
+              <w:right w:val="single" w:sz="4" w:space="0" w:color="auto"/>
+            </w:tcBorders>
+            <w:shd w:val="clear" w:color="auto" w:fill="auto"/>
+            <w:vAlign w:val="center"/>
+            <w:hideMark/>
+          </w:tcPr>
+          <w:p>
+            <w:pPr>
+              <w:spacing w:after="0" w:line="240" w:lineRule="auto"/>
+              <w:rPr>
+                <w:rFonts w:eastAsia="Times New Roman" w:cs="Times New Roman"/>
+                <w:color w:val="000000"/>
+              </w:rPr>
+            </w:pPr>
+            <w:r>
+              <w:rPr>
+                <w:rFonts w:eastAsia="Times New Roman" w:cs="Times New Roman"/>
+                <w:color w:val="000000"/>
+              </w:rPr>
+              <w:t> </w:t>
+            </w:r>
+          </w:p>
+        </w:tc>
+      </w:tr>
+      <w:tr>
+        <w:trPr>
+          <w:trHeight w:val="600"/>
+        </w:trPr>
+        <w:tc>
+          <w:tcPr>
+            <w:tcW w:w="1880" w:type="dxa"/>
+            <w:tcBorders>
+              <w:top w:val="nil"/>
+              <w:left w:val="single" w:sz="4" w:space="0" w:color="auto"/>
+              <w:bottom w:val="single" w:sz="4" w:space="0" w:color="auto"/>
+              <w:right w:val="single" w:sz="4" w:space="0" w:color="auto"/>
+            </w:tcBorders>
+            <w:shd w:val="clear" w:color="auto" w:fill="auto"/>
+            <w:vAlign w:val="center"/>
+            <w:hideMark/>
+          </w:tcPr>
+          <w:p>
+            <w:pPr>
+              <w:spacing w:after="0" w:line="240" w:lineRule="auto"/>
+              <w:rPr>
+                <w:rFonts w:eastAsia="Times New Roman" w:cs="Times New Roman"/>
+                <w:color w:val="000000"/>
+              </w:rPr>
+            </w:pPr>
+            <w:r>
+              <w:rPr>
+                <w:rFonts w:eastAsia="Times New Roman" w:cs="Times New Roman"/>
+                <w:color w:val="000000"/>
+              </w:rPr>
+              <w:t>List Files</w:t>
+            </w:r>
+          </w:p>
+        </w:tc>
+        <w:tc>
+          <w:tcPr>
+            <w:tcW w:w="960" w:type="dxa"/>
+            <w:tcBorders>
+              <w:top w:val="nil"/>
+              <w:left w:val="nil"/>
+              <w:bottom w:val="single" w:sz="4" w:space="0" w:color="auto"/>
+              <w:right w:val="single" w:sz="4" w:space="0" w:color="auto"/>
+            </w:tcBorders>
+            <w:shd w:val="clear" w:color="auto" w:fill="auto"/>
+            <w:noWrap/>
+            <w:vAlign w:val="center"/>
+            <w:hideMark/>
+          </w:tcPr>
+          <w:p>
+            <w:pPr>
+              <w:spacing w:after="0" w:line="240" w:lineRule="auto"/>
+              <w:jc w:val="center"/>
+              <w:rPr>
+                <w:rFonts w:eastAsia="Times New Roman" w:cs="Times New Roman"/>
+                <w:color w:val="000000"/>
+              </w:rPr>
+            </w:pPr>
+            <w:r>
+              <w:rPr>
+                <w:rFonts w:eastAsia="Times New Roman" w:cs="Times New Roman"/>
+                <w:color w:val="000000"/>
+              </w:rPr>
+              <w:t>10</w:t>
+            </w:r>
+          </w:p>
+        </w:tc>
+        <w:tc>
+          <w:tcPr>
+            <w:tcW w:w="960" w:type="dxa"/>
+            <w:tcBorders>
+              <w:top w:val="nil"/>
+              <w:left w:val="nil"/>
+              <w:bottom w:val="single" w:sz="4" w:space="0" w:color="auto"/>
+              <w:right w:val="single" w:sz="4" w:space="0" w:color="auto"/>
+            </w:tcBorders>
+            <w:shd w:val="clear" w:color="auto" w:fill="auto"/>
+            <w:noWrap/>
+            <w:vAlign w:val="center"/>
+            <w:hideMark/>
+          </w:tcPr>
+          <w:p>
+            <w:pPr>
+              <w:spacing w:after="0" w:line="240" w:lineRule="auto"/>
+              <w:jc w:val="center"/>
+              <w:rPr>
+                <w:rFonts w:eastAsia="Times New Roman" w:cs="Times New Roman"/>
+                <w:color w:val="000000"/>
+              </w:rPr>
+            </w:pPr>
+            <w:r>
+              <w:rPr>
+                <w:rFonts w:eastAsia="Times New Roman" w:cs="Times New Roman"/>
+                <w:color w:val="000000"/>
+              </w:rPr>
+              <w:t>1</w:t>
+            </w:r>
+          </w:p>
+        </w:tc>
+        <w:tc>
+          <w:tcPr>
+            <w:tcW w:w="1660" w:type="dxa"/>
+            <w:tcBorders>
+              <w:top w:val="nil"/>
+              <w:left w:val="nil"/>
+              <w:bottom w:val="single" w:sz="4" w:space="0" w:color="auto"/>
+              <w:right w:val="single" w:sz="4" w:space="0" w:color="auto"/>
+            </w:tcBorders>
+            <w:shd w:val="clear" w:color="auto" w:fill="auto"/>
+            <w:noWrap/>
+            <w:vAlign w:val="center"/>
+            <w:hideMark/>
+          </w:tcPr>
+          <w:p>
+            <w:pPr>
+              <w:spacing w:after="0" w:line="240" w:lineRule="auto"/>
+              <w:rPr>
+                <w:rFonts w:eastAsia="Times New Roman" w:cs="Times New Roman"/>
+                <w:color w:val="000000"/>
+              </w:rPr>
+            </w:pPr>
+            <w:r>
+              <w:rPr>
+                <w:rFonts w:eastAsia="Times New Roman" w:cs="Times New Roman"/>
+                <w:color w:val="000000"/>
+              </w:rPr>
+              <w:t> </w:t>
+            </w:r>
+          </w:p>
+        </w:tc>
+        <w:tc>
+          <w:tcPr>
+            <w:tcW w:w="1400" w:type="dxa"/>
+            <w:tcBorders>
+              <w:top w:val="nil"/>
+              <w:left w:val="nil"/>
+              <w:bottom w:val="single" w:sz="4" w:space="0" w:color="auto"/>
+              <w:right w:val="single" w:sz="4" w:space="0" w:color="auto"/>
+            </w:tcBorders>
+            <w:shd w:val="clear" w:color="auto" w:fill="auto"/>
+            <w:noWrap/>
+            <w:vAlign w:val="center"/>
+            <w:hideMark/>
+          </w:tcPr>
+          <w:p>
+            <w:pPr>
+              <w:spacing w:after="0" w:line="240" w:lineRule="auto"/>
+              <w:rPr>
+                <w:rFonts w:eastAsia="Times New Roman" w:cs="Times New Roman"/>
+                <w:color w:val="000000"/>
+              </w:rPr>
+            </w:pPr>
+            <w:r>
+              <w:rPr>
+                <w:rFonts w:eastAsia="Times New Roman" w:cs="Times New Roman"/>
+                <w:color w:val="000000"/>
+              </w:rPr>
+              <w:t> </w:t>
+            </w:r>
+          </w:p>
+        </w:tc>
+        <w:tc>
+          <w:tcPr>
+            <w:tcW w:w="1280" w:type="dxa"/>
+            <w:tcBorders>
+              <w:top w:val="nil"/>
+              <w:left w:val="nil"/>
+              <w:bottom w:val="single" w:sz="4" w:space="0" w:color="auto"/>
+              <w:right w:val="single" w:sz="4" w:space="0" w:color="auto"/>
+            </w:tcBorders>
+            <w:shd w:val="clear" w:color="auto" w:fill="auto"/>
+            <w:noWrap/>
+            <w:vAlign w:val="center"/>
+            <w:hideMark/>
+          </w:tcPr>
+          <w:p>
+            <w:pPr>
+              <w:spacing w:after="0" w:line="240" w:lineRule="auto"/>
+              <w:rPr>
+                <w:rFonts w:eastAsia="Times New Roman" w:cs="Times New Roman"/>
+                <w:color w:val="000000"/>
+              </w:rPr>
+            </w:pPr>
+            <w:r>
+              <w:rPr>
+                <w:rFonts w:eastAsia="Times New Roman" w:cs="Times New Roman"/>
+                <w:color w:val="000000"/>
+              </w:rPr>
+              <w:t> </w:t>
+            </w:r>
+          </w:p>
+        </w:tc>
+        <w:tc>
+          <w:tcPr>
+            <w:tcW w:w="2640" w:type="dxa"/>
+            <w:tcBorders>
+              <w:top w:val="nil"/>
+              <w:left w:val="nil"/>
+              <w:bottom w:val="single" w:sz="4" w:space="0" w:color="auto"/>
+              <w:right w:val="single" w:sz="4" w:space="0" w:color="auto"/>
+            </w:tcBorders>
+            <w:shd w:val="clear" w:color="auto" w:fill="auto"/>
+            <w:vAlign w:val="center"/>
+            <w:hideMark/>
+          </w:tcPr>
+          <w:p>
+            <w:pPr>
+              <w:spacing w:after="0" w:line="240" w:lineRule="auto"/>
+              <w:rPr>
+                <w:rFonts w:eastAsia="Times New Roman" w:cs="Times New Roman"/>
+                <w:color w:val="000000"/>
+              </w:rPr>
+            </w:pPr>
+            <w:r>
+              <w:rPr>
+                <w:rFonts w:eastAsia="Times New Roman" w:cs="Times New Roman"/>
+                <w:color w:val="000000"/>
+              </w:rPr>
+              <w:t>Zero terminated string with list of files on SD card</w:t>
+            </w:r>
+          </w:p>
+        </w:tc>
+      </w:tr>
+      <w:tr>
+        <w:trPr>
+          <w:trHeight w:val="600"/>
+        </w:trPr>
+        <w:tc>
+          <w:tcPr>
+            <w:tcW w:w="1880" w:type="dxa"/>
+            <w:tcBorders>
+              <w:top w:val="nil"/>
+              <w:left w:val="single" w:sz="4" w:space="0" w:color="auto"/>
+              <w:bottom w:val="single" w:sz="4" w:space="0" w:color="auto"/>
+              <w:right w:val="single" w:sz="4" w:space="0" w:color="auto"/>
+            </w:tcBorders>
+            <w:shd w:val="clear" w:color="auto" w:fill="auto"/>
+            <w:vAlign w:val="center"/>
+            <w:hideMark/>
+          </w:tcPr>
+          <w:p>
+            <w:pPr>
+              <w:spacing w:after="0" w:line="240" w:lineRule="auto"/>
+              <w:rPr>
+                <w:rFonts w:eastAsia="Times New Roman" w:cs="Times New Roman"/>
+                <w:color w:val="000000"/>
+              </w:rPr>
+            </w:pPr>
+            <w:r>
+              <w:rPr>
+                <w:rFonts w:eastAsia="Times New Roman" w:cs="Times New Roman"/>
+                <w:color w:val="000000"/>
+              </w:rPr>
+              <w:t>Select disk image</w:t>
+            </w:r>
+          </w:p>
+        </w:tc>
+        <w:tc>
+          <w:tcPr>
+            <w:tcW w:w="960" w:type="dxa"/>
+            <w:tcBorders>
+              <w:top w:val="nil"/>
+              <w:left w:val="nil"/>
+              <w:bottom w:val="single" w:sz="4" w:space="0" w:color="auto"/>
+              <w:right w:val="single" w:sz="4" w:space="0" w:color="auto"/>
+            </w:tcBorders>
+            <w:shd w:val="clear" w:color="auto" w:fill="auto"/>
+            <w:noWrap/>
+            <w:vAlign w:val="center"/>
+            <w:hideMark/>
+          </w:tcPr>
+          <w:p>
+            <w:pPr>
+              <w:spacing w:after="0" w:line="240" w:lineRule="auto"/>
+              <w:jc w:val="center"/>
+              <w:rPr>
+                <w:rFonts w:eastAsia="Times New Roman" w:cs="Times New Roman"/>
+                <w:color w:val="000000"/>
+              </w:rPr>
+            </w:pPr>
+            <w:r>
+              <w:rPr>
+                <w:rFonts w:eastAsia="Times New Roman" w:cs="Times New Roman"/>
+                <w:color w:val="000000"/>
+              </w:rPr>
+              <w:t>11</w:t>
+            </w:r>
+          </w:p>
+        </w:tc>
+        <w:tc>
+          <w:tcPr>
+            <w:tcW w:w="960" w:type="dxa"/>
+            <w:tcBorders>
+              <w:top w:val="nil"/>
+              <w:left w:val="nil"/>
+              <w:bottom w:val="single" w:sz="4" w:space="0" w:color="auto"/>
+              <w:right w:val="single" w:sz="4" w:space="0" w:color="auto"/>
+            </w:tcBorders>
+            <w:shd w:val="clear" w:color="auto" w:fill="auto"/>
+            <w:noWrap/>
+            <w:vAlign w:val="center"/>
+            <w:hideMark/>
+          </w:tcPr>
+          <w:p>
+            <w:pPr>
+              <w:spacing w:after="0" w:line="240" w:lineRule="auto"/>
+              <w:jc w:val="center"/>
+              <w:rPr>
+                <w:rFonts w:eastAsia="Times New Roman" w:cs="Times New Roman"/>
+                <w:color w:val="000000"/>
+              </w:rPr>
+            </w:pPr>
+            <w:r>
+              <w:rPr>
+                <w:rFonts w:eastAsia="Times New Roman" w:cs="Times New Roman"/>
+                <w:color w:val="000000"/>
+              </w:rPr>
+              <w:t>Varies</w:t>
+            </w:r>
+          </w:p>
+        </w:tc>
+        <w:tc>
+          <w:tcPr>
+            <w:tcW w:w="1660" w:type="dxa"/>
+            <w:tcBorders>
+              <w:top w:val="nil"/>
+              <w:left w:val="nil"/>
+              <w:bottom w:val="single" w:sz="4" w:space="0" w:color="auto"/>
+              <w:right w:val="single" w:sz="4" w:space="0" w:color="auto"/>
+            </w:tcBorders>
+            <w:shd w:val="clear" w:color="auto" w:fill="auto"/>
+            <w:noWrap/>
+            <w:vAlign w:val="center"/>
+            <w:hideMark/>
+          </w:tcPr>
+          <w:p>
+            <w:pPr>
+              <w:spacing w:after="0" w:line="240" w:lineRule="auto"/>
+              <w:rPr>
+                <w:rFonts w:eastAsia="Times New Roman" w:cs="Times New Roman"/>
+                <w:color w:val="000000"/>
+              </w:rPr>
+            </w:pPr>
+            <w:r>
+              <w:rPr>
+                <w:rFonts w:eastAsia="Times New Roman" w:cs="Times New Roman"/>
+                <w:color w:val="000000"/>
+              </w:rPr>
+              <w:t>Disk #</w:t>
+            </w:r>
+          </w:p>
+        </w:tc>
+        <w:tc>
+          <w:tcPr>
+            <w:tcW w:w="2680" w:type="dxa"/>
+            <w:gridSpan w:val="2"/>
+            <w:tcBorders>
+              <w:top w:val="single" w:sz="4" w:space="0" w:color="auto"/>
+              <w:left w:val="nil"/>
+              <w:bottom w:val="single" w:sz="4" w:space="0" w:color="auto"/>
+              <w:right w:val="single" w:sz="4" w:space="0" w:color="auto"/>
+            </w:tcBorders>
+            <w:shd w:val="clear" w:color="auto" w:fill="auto"/>
+            <w:vAlign w:val="center"/>
+            <w:hideMark/>
+          </w:tcPr>
+          <w:p>
+            <w:pPr>
+              <w:spacing w:after="0" w:line="240" w:lineRule="auto"/>
+              <w:rPr>
+                <w:rFonts w:eastAsia="Times New Roman" w:cs="Times New Roman"/>
+                <w:color w:val="000000"/>
+              </w:rPr>
+            </w:pPr>
+            <w:r>
+              <w:rPr>
+                <w:rFonts w:eastAsia="Times New Roman" w:cs="Times New Roman"/>
+                <w:color w:val="000000"/>
+              </w:rPr>
+              <w:t>Zero terminated string with file name</w:t>
+            </w:r>
+          </w:p>
+        </w:tc>
+        <w:tc>
+          <w:tcPr>
+            <w:tcW w:w="2640" w:type="dxa"/>
+            <w:tcBorders>
+              <w:top w:val="nil"/>
+              <w:left w:val="nil"/>
+              <w:bottom w:val="single" w:sz="4" w:space="0" w:color="auto"/>
+              <w:right w:val="single" w:sz="4" w:space="0" w:color="auto"/>
+            </w:tcBorders>
+            <w:shd w:val="clear" w:color="auto" w:fill="auto"/>
+            <w:vAlign w:val="center"/>
+            <w:hideMark/>
+          </w:tcPr>
+          <w:p>
+            <w:pPr>
+              <w:spacing w:after="0" w:line="240" w:lineRule="auto"/>
+              <w:rPr>
+                <w:rFonts w:ascii="Calibri" w:eastAsia="Times New Roman" w:hAnsi="Calibri" w:cs="Calibri"/>
+                <w:color w:val="000000"/>
+              </w:rPr>
+            </w:pPr>
+            <w:r>
+              <w:rPr>
+                <w:rFonts w:ascii="Calibri" w:eastAsia="Times New Roman" w:hAnsi="Calibri" w:cs="Calibri"/>
+                <w:color w:val="000000"/>
+              </w:rPr>
+              <w:t>Assigns file to Disk 1, 2, or 3</w:t>
+            </w:r>
+          </w:p>
+        </w:tc>
+      </w:tr>
+      <w:tr>
+        <w:trPr>
+          <w:trHeight w:val="600"/>
+        </w:trPr>
+        <w:tc>
+          <w:tcPr>
+            <w:tcW w:w="1880" w:type="dxa"/>
+            <w:tcBorders>
+              <w:top w:val="nil"/>
+              <w:left w:val="single" w:sz="4" w:space="0" w:color="auto"/>
+              <w:bottom w:val="single" w:sz="4" w:space="0" w:color="auto"/>
+              <w:right w:val="single" w:sz="4" w:space="0" w:color="auto"/>
+            </w:tcBorders>
+            <w:shd w:val="clear" w:color="auto" w:fill="auto"/>
+            <w:vAlign w:val="center"/>
+            <w:hideMark/>
+          </w:tcPr>
+          <w:p>
+            <w:pPr>
+              <w:spacing w:after="0" w:line="240" w:lineRule="auto"/>
+              <w:rPr>
+                <w:rFonts w:eastAsia="Times New Roman" w:cs="Times New Roman"/>
+                <w:color w:val="000000"/>
+              </w:rPr>
+            </w:pPr>
+            <w:r>
+              <w:rPr>
+                <w:rFonts w:eastAsia="Times New Roman" w:cs="Times New Roman"/>
+                <w:color w:val="000000"/>
+              </w:rPr>
+              <w:t>Select disk image</w:t>
+            </w:r>
+          </w:p>
+        </w:tc>
+        <w:tc>
+          <w:tcPr>
+            <w:tcW w:w="960" w:type="dxa"/>
+            <w:tcBorders>
+              <w:top w:val="nil"/>
+              <w:left w:val="nil"/>
+              <w:bottom w:val="single" w:sz="4" w:space="0" w:color="auto"/>
+              <w:right w:val="single" w:sz="4" w:space="0" w:color="auto"/>
+            </w:tcBorders>
+            <w:shd w:val="clear" w:color="auto" w:fill="auto"/>
+            <w:noWrap/>
+            <w:vAlign w:val="center"/>
+            <w:hideMark/>
+          </w:tcPr>
+          <w:p>
+            <w:pPr>
+              <w:spacing w:after="0" w:line="240" w:lineRule="auto"/>
+              <w:jc w:val="center"/>
+              <w:rPr>
+                <w:rFonts w:eastAsia="Times New Roman" w:cs="Times New Roman"/>
+                <w:color w:val="000000"/>
+              </w:rPr>
+            </w:pPr>
+            <w:r>
+              <w:rPr>
+                <w:rFonts w:eastAsia="Times New Roman" w:cs="Times New Roman"/>
+                <w:color w:val="000000"/>
+              </w:rPr>
+              <w:t>12</w:t>
+            </w:r>
+          </w:p>
+        </w:tc>
+        <w:tc>
+          <w:tcPr>
+            <w:tcW w:w="960" w:type="dxa"/>
+            <w:tcBorders>
+              <w:top w:val="nil"/>
+              <w:left w:val="nil"/>
+              <w:bottom w:val="single" w:sz="4" w:space="0" w:color="auto"/>
+              <w:right w:val="single" w:sz="4" w:space="0" w:color="auto"/>
+            </w:tcBorders>
+            <w:shd w:val="clear" w:color="auto" w:fill="auto"/>
+            <w:noWrap/>
+            <w:vAlign w:val="center"/>
+            <w:hideMark/>
+          </w:tcPr>
+          <w:p>
+            <w:pPr>
+              <w:spacing w:after="0" w:line="240" w:lineRule="auto"/>
+              <w:jc w:val="center"/>
+              <w:rPr>
+                <w:rFonts w:eastAsia="Times New Roman" w:cs="Times New Roman"/>
+                <w:color w:val="000000"/>
+              </w:rPr>
+            </w:pPr>
+            <w:r>
+              <w:rPr>
+                <w:rFonts w:eastAsia="Times New Roman" w:cs="Times New Roman"/>
+                <w:color w:val="000000"/>
+              </w:rPr>
+              <w:t>3</w:t>
+            </w:r>
+          </w:p>
+        </w:tc>
+        <w:tc>
+          <w:tcPr>
+            <w:tcW w:w="1660" w:type="dxa"/>
+            <w:tcBorders>
+              <w:top w:val="nil"/>
+              <w:left w:val="nil"/>
+              <w:bottom w:val="single" w:sz="4" w:space="0" w:color="auto"/>
+              <w:right w:val="single" w:sz="4" w:space="0" w:color="auto"/>
+            </w:tcBorders>
+            <w:shd w:val="clear" w:color="auto" w:fill="auto"/>
+            <w:noWrap/>
+            <w:vAlign w:val="center"/>
+            <w:hideMark/>
+          </w:tcPr>
+          <w:p>
+            <w:pPr>
+              <w:spacing w:after="0" w:line="240" w:lineRule="auto"/>
+              <w:rPr>
+                <w:rFonts w:eastAsia="Times New Roman" w:cs="Times New Roman"/>
+                <w:color w:val="000000"/>
+              </w:rPr>
+            </w:pPr>
+            <w:r>
+              <w:rPr>
+                <w:rFonts w:eastAsia="Times New Roman" w:cs="Times New Roman"/>
+                <w:color w:val="000000"/>
+              </w:rPr>
+              <w:t>Disk #</w:t>
+            </w:r>
+          </w:p>
+        </w:tc>
+        <w:tc>
+          <w:tcPr>
+            <w:tcW w:w="2680" w:type="dxa"/>
+            <w:gridSpan w:val="2"/>
+            <w:tcBorders>
+              <w:top w:val="single" w:sz="4" w:space="0" w:color="auto"/>
+              <w:left w:val="nil"/>
+              <w:bottom w:val="single" w:sz="4" w:space="0" w:color="auto"/>
+              <w:right w:val="single" w:sz="4" w:space="0" w:color="000000"/>
+            </w:tcBorders>
+            <w:shd w:val="clear" w:color="auto" w:fill="auto"/>
+            <w:vAlign w:val="center"/>
+            <w:hideMark/>
+          </w:tcPr>
+          <w:p>
+            <w:pPr>
+              <w:spacing w:after="0" w:line="240" w:lineRule="auto"/>
+              <w:rPr>
+                <w:rFonts w:eastAsia="Times New Roman" w:cs="Times New Roman"/>
+                <w:color w:val="000000"/>
+              </w:rPr>
+            </w:pPr>
+            <w:r>
+              <w:rPr>
+                <w:rFonts w:eastAsia="Times New Roman" w:cs="Times New Roman"/>
+                <w:color w:val="000000"/>
+              </w:rPr>
+              <w:t>File # from list command</w:t>
+            </w:r>
+          </w:p>
+        </w:tc>
+        <w:tc>
+          <w:tcPr>
+            <w:tcW w:w="2640" w:type="dxa"/>
+            <w:tcBorders>
+              <w:top w:val="nil"/>
+              <w:left w:val="nil"/>
+              <w:bottom w:val="single" w:sz="4" w:space="0" w:color="auto"/>
+              <w:right w:val="single" w:sz="4" w:space="0" w:color="auto"/>
+            </w:tcBorders>
+            <w:shd w:val="clear" w:color="auto" w:fill="auto"/>
+            <w:vAlign w:val="center"/>
+            <w:hideMark/>
+          </w:tcPr>
+          <w:p>
+            <w:pPr>
+              <w:spacing w:after="0" w:line="240" w:lineRule="auto"/>
+              <w:rPr>
+                <w:rFonts w:ascii="Calibri" w:eastAsia="Times New Roman" w:hAnsi="Calibri" w:cs="Calibri"/>
+                <w:color w:val="000000"/>
+              </w:rPr>
+            </w:pPr>
+            <w:r>
+              <w:rPr>
+                <w:rFonts w:ascii="Calibri" w:eastAsia="Times New Roman" w:hAnsi="Calibri" w:cs="Calibri"/>
+                <w:color w:val="000000"/>
+              </w:rPr>
+              <w:t>Assigns file to Disk 1, 2, or 3</w:t>
+            </w:r>
+          </w:p>
+        </w:tc>
+      </w:tr>
+      <w:tr>
+        <w:trPr>
+          <w:trHeight w:val="300"/>
+        </w:trPr>
+        <w:tc>
+          <w:tcPr>
+            <w:tcW w:w="1880" w:type="dxa"/>
+            <w:tcBorders>
+              <w:top w:val="nil"/>
+              <w:left w:val="single" w:sz="4" w:space="0" w:color="auto"/>
+              <w:bottom w:val="single" w:sz="4" w:space="0" w:color="auto"/>
+              <w:right w:val="single" w:sz="4" w:space="0" w:color="auto"/>
+            </w:tcBorders>
+            <w:shd w:val="clear" w:color="auto" w:fill="auto"/>
+            <w:vAlign w:val="center"/>
+            <w:hideMark/>
+          </w:tcPr>
+          <w:p>
+            <w:pPr>
+              <w:spacing w:after="0" w:line="240" w:lineRule="auto"/>
+              <w:rPr>
+                <w:rFonts w:eastAsia="Times New Roman" w:cs="Times New Roman"/>
+                <w:color w:val="000000"/>
+              </w:rPr>
+            </w:pPr>
+            <w:r>
+              <w:rPr>
+                <w:rFonts w:eastAsia="Times New Roman" w:cs="Times New Roman"/>
+                <w:color w:val="000000"/>
+              </w:rPr>
+              <w:t>Read sectors</w:t>
+            </w:r>
+          </w:p>
+        </w:tc>
+        <w:tc>
+          <w:tcPr>
+            <w:tcW w:w="960" w:type="dxa"/>
+            <w:tcBorders>
+              <w:top w:val="nil"/>
+              <w:left w:val="nil"/>
+              <w:bottom w:val="single" w:sz="4" w:space="0" w:color="auto"/>
+              <w:right w:val="single" w:sz="4" w:space="0" w:color="auto"/>
+            </w:tcBorders>
+            <w:shd w:val="clear" w:color="auto" w:fill="auto"/>
+            <w:noWrap/>
+            <w:vAlign w:val="center"/>
+            <w:hideMark/>
+          </w:tcPr>
+          <w:p>
+            <w:pPr>
+              <w:spacing w:after="0" w:line="240" w:lineRule="auto"/>
+              <w:jc w:val="center"/>
+              <w:rPr>
+                <w:rFonts w:eastAsia="Times New Roman" w:cs="Times New Roman"/>
+                <w:color w:val="000000"/>
+              </w:rPr>
+            </w:pPr>
+            <w:r>
+              <w:rPr>
+                <w:rFonts w:eastAsia="Times New Roman" w:cs="Times New Roman"/>
+                <w:color w:val="000000"/>
+              </w:rPr>
+              <w:t>28</w:t>
+            </w:r>
+          </w:p>
+        </w:tc>
+        <w:tc>
+          <w:tcPr>
+            <w:tcW w:w="960" w:type="dxa"/>
+            <w:tcBorders>
+              <w:top w:val="nil"/>
+              <w:left w:val="nil"/>
+              <w:bottom w:val="single" w:sz="4" w:space="0" w:color="auto"/>
+              <w:right w:val="single" w:sz="4" w:space="0" w:color="auto"/>
+            </w:tcBorders>
+            <w:shd w:val="clear" w:color="auto" w:fill="auto"/>
+            <w:noWrap/>
+            <w:vAlign w:val="center"/>
+            <w:hideMark/>
+          </w:tcPr>
+          <w:p>
+            <w:pPr>
+              <w:spacing w:after="0" w:line="240" w:lineRule="auto"/>
+              <w:jc w:val="center"/>
+              <w:rPr>
+                <w:rFonts w:eastAsia="Times New Roman" w:cs="Times New Roman"/>
+                <w:color w:val="000000"/>
+              </w:rPr>
+            </w:pPr>
+            <w:r>
+              <w:rPr>
+                <w:rFonts w:eastAsia="Times New Roman" w:cs="Times New Roman"/>
+                <w:color w:val="000000"/>
+              </w:rPr>
+              <w:t>4</w:t>
+            </w:r>
+          </w:p>
+        </w:tc>
+        <w:tc>
+          <w:tcPr>
+            <w:tcW w:w="1660" w:type="dxa"/>
+            <w:tcBorders>
+              <w:top w:val="nil"/>
+              <w:left w:val="nil"/>
+              <w:bottom w:val="single" w:sz="4" w:space="0" w:color="auto"/>
+              <w:right w:val="single" w:sz="4" w:space="0" w:color="auto"/>
+            </w:tcBorders>
+            <w:shd w:val="clear" w:color="auto" w:fill="auto"/>
+            <w:noWrap/>
+            <w:vAlign w:val="center"/>
+            <w:hideMark/>
+          </w:tcPr>
+          <w:p>
+            <w:pPr>
+              <w:spacing w:after="0" w:line="240" w:lineRule="auto"/>
+              <w:rPr>
+                <w:rFonts w:eastAsia="Times New Roman" w:cs="Times New Roman"/>
+                <w:color w:val="000000"/>
+              </w:rPr>
+            </w:pPr>
+            <w:r>
+              <w:rPr>
+                <w:rFonts w:eastAsia="Times New Roman" w:cs="Times New Roman"/>
+                <w:color w:val="000000"/>
+              </w:rPr>
+              <w:t>Disk | LBA MSB</w:t>
+            </w:r>
+          </w:p>
+        </w:tc>
+        <w:tc>
+          <w:tcPr>
+            <w:tcW w:w="1400" w:type="dxa"/>
+            <w:tcBorders>
+              <w:top w:val="nil"/>
+              <w:left w:val="nil"/>
+              <w:bottom w:val="single" w:sz="4" w:space="0" w:color="auto"/>
+              <w:right w:val="single" w:sz="4" w:space="0" w:color="auto"/>
+            </w:tcBorders>
+            <w:shd w:val="clear" w:color="auto" w:fill="auto"/>
+            <w:noWrap/>
+            <w:vAlign w:val="center"/>
+            <w:hideMark/>
+          </w:tcPr>
+          <w:p>
+            <w:pPr>
+              <w:spacing w:after="0" w:line="240" w:lineRule="auto"/>
+              <w:rPr>
+                <w:rFonts w:eastAsia="Times New Roman" w:cs="Times New Roman"/>
+                <w:color w:val="000000"/>
+              </w:rPr>
+            </w:pPr>
+            <w:r>
+              <w:rPr>
+                <w:rFonts w:eastAsia="Times New Roman" w:cs="Times New Roman"/>
+                <w:color w:val="000000"/>
+              </w:rPr>
+              <w:t>LBA LSB</w:t>
+            </w:r>
+          </w:p>
+        </w:tc>
+        <w:tc>
+          <w:tcPr>
+            <w:tcW w:w="1280" w:type="dxa"/>
+            <w:tcBorders>
+              <w:top w:val="nil"/>
+              <w:left w:val="nil"/>
+              <w:bottom w:val="single" w:sz="4" w:space="0" w:color="auto"/>
+              <w:right w:val="single" w:sz="4" w:space="0" w:color="auto"/>
+            </w:tcBorders>
+            <w:shd w:val="clear" w:color="auto" w:fill="auto"/>
+            <w:noWrap/>
+            <w:vAlign w:val="center"/>
+            <w:hideMark/>
+          </w:tcPr>
+          <w:p>
+            <w:pPr>
+              <w:spacing w:after="0" w:line="240" w:lineRule="auto"/>
+              <w:rPr>
+                <w:rFonts w:eastAsia="Times New Roman" w:cs="Times New Roman"/>
+                <w:color w:val="000000"/>
+              </w:rPr>
+            </w:pPr>
+            <w:r>
+              <w:rPr>
+                <w:rFonts w:eastAsia="Times New Roman" w:cs="Times New Roman"/>
+                <w:color w:val="000000"/>
+              </w:rPr>
+              <w:t xml:space="preserve"># </w:t>
+            </w:r>
+            <w:proofErr w:type="gramStart"/>
+            <w:r>
+              <w:rPr>
+                <w:rFonts w:eastAsia="Times New Roman" w:cs="Times New Roman"/>
+                <w:color w:val="000000"/>
+              </w:rPr>
+              <w:t>sectors</w:t>
+            </w:r>
+            <w:proofErr w:type="gramEnd"/>
+          </w:p>
+        </w:tc>
+        <w:tc>
+          <w:tcPr>
+            <w:tcW w:w="2640" w:type="dxa"/>
+            <w:tcBorders>
+              <w:top w:val="nil"/>
+              <w:left w:val="nil"/>
+              <w:bottom w:val="single" w:sz="4" w:space="0" w:color="auto"/>
+              <w:right w:val="single" w:sz="4" w:space="0" w:color="auto"/>
+            </w:tcBorders>
+            <w:shd w:val="clear" w:color="auto" w:fill="auto"/>
+            <w:vAlign w:val="center"/>
+            <w:hideMark/>
+          </w:tcPr>
+          <w:p>
+            <w:pPr>
+              <w:spacing w:after="0" w:line="240" w:lineRule="auto"/>
+              <w:rPr>
+                <w:rFonts w:eastAsia="Times New Roman" w:cs="Times New Roman"/>
+                <w:color w:val="000000"/>
+              </w:rPr>
+            </w:pPr>
+            <w:r>
+              <w:rPr>
+                <w:rFonts w:eastAsia="Times New Roman" w:cs="Times New Roman"/>
+                <w:color w:val="000000"/>
+              </w:rPr>
+              <w:t>Send # sectors</w:t>
+            </w:r>
+          </w:p>
+        </w:tc>
+      </w:tr>
+      <w:tr>
+        <w:trPr>
+          <w:trHeight w:val="600"/>
+        </w:trPr>
+        <w:tc>
+          <w:tcPr>
+            <w:tcW w:w="1880" w:type="dxa"/>
+            <w:tcBorders>
+              <w:top w:val="nil"/>
+              <w:left w:val="single" w:sz="4" w:space="0" w:color="auto"/>
+              <w:bottom w:val="single" w:sz="4" w:space="0" w:color="auto"/>
+              <w:right w:val="single" w:sz="4" w:space="0" w:color="auto"/>
+            </w:tcBorders>
+            <w:shd w:val="clear" w:color="auto" w:fill="auto"/>
+            <w:vAlign w:val="center"/>
+            <w:hideMark/>
+          </w:tcPr>
+          <w:p>
+            <w:pPr>
+              <w:spacing w:after="0" w:line="240" w:lineRule="auto"/>
+              <w:rPr>
+                <w:rFonts w:eastAsia="Times New Roman" w:cs="Times New Roman"/>
+                <w:color w:val="000000"/>
+              </w:rPr>
+            </w:pPr>
+            <w:r>
+              <w:rPr>
+                <w:rFonts w:eastAsia="Times New Roman" w:cs="Times New Roman"/>
+                <w:color w:val="000000"/>
+              </w:rPr>
+              <w:t>Write Sectors</w:t>
+            </w:r>
+          </w:p>
+        </w:tc>
+        <w:tc>
+          <w:tcPr>
+            <w:tcW w:w="960" w:type="dxa"/>
+            <w:tcBorders>
+              <w:top w:val="nil"/>
+              <w:left w:val="nil"/>
+              <w:bottom w:val="single" w:sz="4" w:space="0" w:color="auto"/>
+              <w:right w:val="single" w:sz="4" w:space="0" w:color="auto"/>
+            </w:tcBorders>
+            <w:shd w:val="clear" w:color="auto" w:fill="auto"/>
+            <w:noWrap/>
+            <w:vAlign w:val="center"/>
+            <w:hideMark/>
+          </w:tcPr>
+          <w:p>
+            <w:pPr>
+              <w:spacing w:after="0" w:line="240" w:lineRule="auto"/>
+              <w:jc w:val="center"/>
+              <w:rPr>
+                <w:rFonts w:eastAsia="Times New Roman" w:cs="Times New Roman"/>
+                <w:color w:val="000000"/>
+              </w:rPr>
+            </w:pPr>
+            <w:r>
+              <w:rPr>
+                <w:rFonts w:eastAsia="Times New Roman" w:cs="Times New Roman"/>
+                <w:color w:val="000000"/>
+              </w:rPr>
+              <w:t>2A</w:t>
+            </w:r>
+          </w:p>
+        </w:tc>
+        <w:tc>
+          <w:tcPr>
+            <w:tcW w:w="960" w:type="dxa"/>
+            <w:tcBorders>
+              <w:top w:val="nil"/>
+              <w:left w:val="nil"/>
+              <w:bottom w:val="single" w:sz="4" w:space="0" w:color="auto"/>
+              <w:right w:val="single" w:sz="4" w:space="0" w:color="auto"/>
+            </w:tcBorders>
+            <w:shd w:val="clear" w:color="auto" w:fill="auto"/>
+            <w:noWrap/>
+            <w:vAlign w:val="center"/>
+            <w:hideMark/>
+          </w:tcPr>
+          <w:p>
+            <w:pPr>
+              <w:spacing w:after="0" w:line="240" w:lineRule="auto"/>
+              <w:jc w:val="center"/>
+              <w:rPr>
+                <w:rFonts w:eastAsia="Times New Roman" w:cs="Times New Roman"/>
+                <w:color w:val="000000"/>
+              </w:rPr>
+            </w:pPr>
+            <w:r>
+              <w:rPr>
+                <w:rFonts w:eastAsia="Times New Roman" w:cs="Times New Roman"/>
+                <w:color w:val="000000"/>
+              </w:rPr>
+              <w:t>4</w:t>
+            </w:r>
+          </w:p>
+        </w:tc>
+        <w:tc>
+          <w:tcPr>
+            <w:tcW w:w="1660" w:type="dxa"/>
+            <w:tcBorders>
+              <w:top w:val="nil"/>
+              <w:left w:val="nil"/>
+              <w:bottom w:val="single" w:sz="4" w:space="0" w:color="auto"/>
+              <w:right w:val="single" w:sz="4" w:space="0" w:color="auto"/>
+            </w:tcBorders>
+            <w:shd w:val="clear" w:color="auto" w:fill="auto"/>
+            <w:noWrap/>
+            <w:vAlign w:val="center"/>
+            <w:hideMark/>
+          </w:tcPr>
+          <w:p>
+            <w:pPr>
+              <w:spacing w:after="0" w:line="240" w:lineRule="auto"/>
+              <w:rPr>
+                <w:rFonts w:eastAsia="Times New Roman" w:cs="Times New Roman"/>
+                <w:color w:val="000000"/>
+              </w:rPr>
+            </w:pPr>
+            <w:r>
+              <w:rPr>
+                <w:rFonts w:eastAsia="Times New Roman" w:cs="Times New Roman"/>
+                <w:color w:val="000000"/>
+              </w:rPr>
+              <w:t>Disk | LBA MSB</w:t>
+            </w:r>
+          </w:p>
+        </w:tc>
+        <w:tc>
+          <w:tcPr>
+            <w:tcW w:w="1400" w:type="dxa"/>
+            <w:tcBorders>
+              <w:top w:val="nil"/>
+              <w:left w:val="nil"/>
+              <w:bottom w:val="single" w:sz="4" w:space="0" w:color="auto"/>
+              <w:right w:val="single" w:sz="4" w:space="0" w:color="auto"/>
+            </w:tcBorders>
+            <w:shd w:val="clear" w:color="auto" w:fill="auto"/>
+            <w:noWrap/>
+            <w:vAlign w:val="center"/>
+            <w:hideMark/>
+          </w:tcPr>
+          <w:p>
+            <w:pPr>
+              <w:spacing w:after="0" w:line="240" w:lineRule="auto"/>
+              <w:rPr>
+                <w:rFonts w:eastAsia="Times New Roman" w:cs="Times New Roman"/>
+                <w:color w:val="000000"/>
+              </w:rPr>
+            </w:pPr>
+            <w:r>
+              <w:rPr>
+                <w:rFonts w:eastAsia="Times New Roman" w:cs="Times New Roman"/>
+                <w:color w:val="000000"/>
+              </w:rPr>
+              <w:t>LBA LSB</w:t>
+            </w:r>
+          </w:p>
+        </w:tc>
+        <w:tc>
+          <w:tcPr>
+            <w:tcW w:w="1280" w:type="dxa"/>
+            <w:tcBorders>
+              <w:top w:val="nil"/>
+              <w:left w:val="nil"/>
+              <w:bottom w:val="single" w:sz="4" w:space="0" w:color="auto"/>
+              <w:right w:val="single" w:sz="4" w:space="0" w:color="auto"/>
+            </w:tcBorders>
+            <w:shd w:val="clear" w:color="auto" w:fill="auto"/>
+            <w:noWrap/>
+            <w:vAlign w:val="center"/>
+            <w:hideMark/>
+          </w:tcPr>
+          <w:p>
+            <w:pPr>
+              <w:spacing w:after="0" w:line="240" w:lineRule="auto"/>
+              <w:rPr>
+                <w:rFonts w:eastAsia="Times New Roman" w:cs="Times New Roman"/>
+                <w:color w:val="000000"/>
+              </w:rPr>
+            </w:pPr>
+            <w:r>
+              <w:rPr>
+                <w:rFonts w:eastAsia="Times New Roman" w:cs="Times New Roman"/>
+                <w:color w:val="000000"/>
+              </w:rPr>
+              <w:t xml:space="preserve"># </w:t>
+            </w:r>
+            <w:proofErr w:type="gramStart"/>
+            <w:r>
+              <w:rPr>
+                <w:rFonts w:eastAsia="Times New Roman" w:cs="Times New Roman"/>
+                <w:color w:val="000000"/>
+              </w:rPr>
+              <w:t>sectors</w:t>
+            </w:r>
+            <w:proofErr w:type="gramEnd"/>
+          </w:p>
+        </w:tc>
+        <w:tc>
+          <w:tcPr>
+            <w:tcW w:w="2640" w:type="dxa"/>
+            <w:tcBorders>
+              <w:top w:val="nil"/>
+              <w:left w:val="nil"/>
+              <w:bottom w:val="single" w:sz="4" w:space="0" w:color="auto"/>
+              <w:right w:val="single" w:sz="4" w:space="0" w:color="auto"/>
+            </w:tcBorders>
+            <w:shd w:val="clear" w:color="auto" w:fill="auto"/>
+            <w:vAlign w:val="center"/>
+            <w:hideMark/>
+          </w:tcPr>
+          <w:p>
+            <w:pPr>
+              <w:spacing w:after="0" w:line="240" w:lineRule="auto"/>
+              <w:rPr>
+                <w:rFonts w:eastAsia="Times New Roman" w:cs="Times New Roman"/>
+                <w:color w:val="000000"/>
+              </w:rPr>
+            </w:pPr>
+            <w:r>
+              <w:rPr>
+                <w:rFonts w:eastAsia="Times New Roman" w:cs="Times New Roman"/>
+                <w:color w:val="000000"/>
+              </w:rPr>
+              <w:t>Read # sectors, update disk image</w:t>
+            </w:r>
+          </w:p>
+        </w:tc>
+      </w:tr>
+      <w:tr>
+        <w:trPr>
+          <w:trHeight w:val="300"/>
+        </w:trPr>
+        <w:tc>
+          <w:tcPr>
+            <w:tcW w:w="1880" w:type="dxa"/>
+            <w:tcBorders>
+              <w:top w:val="nil"/>
+              <w:left w:val="single" w:sz="4" w:space="0" w:color="auto"/>
+              <w:bottom w:val="single" w:sz="4" w:space="0" w:color="auto"/>
+              <w:right w:val="single" w:sz="4" w:space="0" w:color="auto"/>
+            </w:tcBorders>
+            <w:shd w:val="clear" w:color="auto" w:fill="auto"/>
+            <w:vAlign w:val="center"/>
+            <w:hideMark/>
+          </w:tcPr>
+          <w:p>
+            <w:pPr>
+              <w:spacing w:after="0" w:line="240" w:lineRule="auto"/>
+              <w:rPr>
+                <w:rFonts w:eastAsia="Times New Roman" w:cs="Times New Roman"/>
+                <w:color w:val="000000"/>
+              </w:rPr>
+            </w:pPr>
+            <w:r>
+              <w:rPr>
+                <w:rFonts w:eastAsia="Times New Roman" w:cs="Times New Roman"/>
+                <w:color w:val="000000"/>
+              </w:rPr>
+              <w:t>Seek</w:t>
+            </w:r>
+          </w:p>
+        </w:tc>
+        <w:tc>
+          <w:tcPr>
+            <w:tcW w:w="960" w:type="dxa"/>
+            <w:tcBorders>
+              <w:top w:val="nil"/>
+              <w:left w:val="nil"/>
+              <w:bottom w:val="single" w:sz="4" w:space="0" w:color="auto"/>
+              <w:right w:val="single" w:sz="4" w:space="0" w:color="auto"/>
+            </w:tcBorders>
+            <w:shd w:val="clear" w:color="auto" w:fill="auto"/>
+            <w:noWrap/>
+            <w:vAlign w:val="center"/>
+            <w:hideMark/>
+          </w:tcPr>
+          <w:p>
+            <w:pPr>
+              <w:spacing w:after="0" w:line="240" w:lineRule="auto"/>
+              <w:jc w:val="center"/>
+              <w:rPr>
+                <w:rFonts w:eastAsia="Times New Roman" w:cs="Times New Roman"/>
+                <w:color w:val="000000"/>
+              </w:rPr>
+            </w:pPr>
+            <w:r>
+              <w:rPr>
+                <w:rFonts w:eastAsia="Times New Roman" w:cs="Times New Roman"/>
+                <w:color w:val="000000"/>
+              </w:rPr>
+              <w:t>2B</w:t>
+            </w:r>
+          </w:p>
+        </w:tc>
+        <w:tc>
+          <w:tcPr>
+            <w:tcW w:w="960" w:type="dxa"/>
+            <w:tcBorders>
+              <w:top w:val="nil"/>
+              <w:left w:val="nil"/>
+              <w:bottom w:val="single" w:sz="4" w:space="0" w:color="auto"/>
+              <w:right w:val="single" w:sz="4" w:space="0" w:color="auto"/>
+            </w:tcBorders>
+            <w:shd w:val="clear" w:color="auto" w:fill="auto"/>
+            <w:noWrap/>
+            <w:vAlign w:val="center"/>
+            <w:hideMark/>
+          </w:tcPr>
+          <w:p>
+            <w:pPr>
+              <w:spacing w:after="0" w:line="240" w:lineRule="auto"/>
+              <w:jc w:val="center"/>
+              <w:rPr>
+                <w:rFonts w:eastAsia="Times New Roman" w:cs="Times New Roman"/>
+                <w:color w:val="000000"/>
+              </w:rPr>
+            </w:pPr>
+            <w:r>
+              <w:rPr>
+                <w:rFonts w:eastAsia="Times New Roman" w:cs="Times New Roman"/>
+                <w:color w:val="000000"/>
+              </w:rPr>
+              <w:t>3</w:t>
+            </w:r>
+          </w:p>
+        </w:tc>
+        <w:tc>
+          <w:tcPr>
+            <w:tcW w:w="1660" w:type="dxa"/>
+            <w:tcBorders>
+              <w:top w:val="nil"/>
+              <w:left w:val="nil"/>
+              <w:bottom w:val="single" w:sz="4" w:space="0" w:color="auto"/>
+              <w:right w:val="single" w:sz="4" w:space="0" w:color="auto"/>
+            </w:tcBorders>
+            <w:shd w:val="clear" w:color="auto" w:fill="auto"/>
+            <w:noWrap/>
+            <w:vAlign w:val="center"/>
+            <w:hideMark/>
+          </w:tcPr>
+          <w:p>
+            <w:pPr>
+              <w:spacing w:after="0" w:line="240" w:lineRule="auto"/>
+              <w:rPr>
+                <w:rFonts w:eastAsia="Times New Roman" w:cs="Times New Roman"/>
+                <w:color w:val="000000"/>
+              </w:rPr>
+            </w:pPr>
+            <w:r>
+              <w:rPr>
+                <w:rFonts w:eastAsia="Times New Roman" w:cs="Times New Roman"/>
+                <w:color w:val="000000"/>
+              </w:rPr>
+              <w:t>Disk | LBA MSB</w:t>
+            </w:r>
+          </w:p>
+        </w:tc>
+        <w:tc>
+          <w:tcPr>
+            <w:tcW w:w="1400" w:type="dxa"/>
+            <w:tcBorders>
+              <w:top w:val="nil"/>
+              <w:left w:val="nil"/>
+              <w:bottom w:val="single" w:sz="4" w:space="0" w:color="auto"/>
+              <w:right w:val="single" w:sz="4" w:space="0" w:color="auto"/>
+            </w:tcBorders>
+            <w:shd w:val="clear" w:color="auto" w:fill="auto"/>
+            <w:noWrap/>
+            <w:vAlign w:val="center"/>
+            <w:hideMark/>
+          </w:tcPr>
+          <w:p>
+            <w:pPr>
+              <w:spacing w:after="0" w:line="240" w:lineRule="auto"/>
+              <w:rPr>
+                <w:rFonts w:eastAsia="Times New Roman" w:cs="Times New Roman"/>
+                <w:color w:val="000000"/>
+              </w:rPr>
+            </w:pPr>
+            <w:r>
+              <w:rPr>
+                <w:rFonts w:eastAsia="Times New Roman" w:cs="Times New Roman"/>
+                <w:color w:val="000000"/>
+              </w:rPr>
+              <w:t>LBA LSB</w:t>
+            </w:r>
+          </w:p>
+        </w:tc>
+        <w:tc>
+          <w:tcPr>
+            <w:tcW w:w="1280" w:type="dxa"/>
+            <w:tcBorders>
+              <w:top w:val="nil"/>
+              <w:left w:val="nil"/>
+              <w:bottom w:val="single" w:sz="4" w:space="0" w:color="auto"/>
+              <w:right w:val="single" w:sz="4" w:space="0" w:color="auto"/>
+            </w:tcBorders>
+            <w:shd w:val="clear" w:color="auto" w:fill="auto"/>
+            <w:noWrap/>
+            <w:vAlign w:val="center"/>
+            <w:hideMark/>
+          </w:tcPr>
+          <w:p>
+            <w:pPr>
+              <w:spacing w:after="0" w:line="240" w:lineRule="auto"/>
+              <w:rPr>
+                <w:rFonts w:eastAsia="Times New Roman" w:cs="Times New Roman"/>
+                <w:color w:val="000000"/>
+              </w:rPr>
+            </w:pPr>
+            <w:r>
+              <w:rPr>
+                <w:rFonts w:eastAsia="Times New Roman" w:cs="Times New Roman"/>
+                <w:color w:val="000000"/>
+              </w:rPr>
+              <w:t> </w:t>
+            </w:r>
+          </w:p>
+        </w:tc>
+        <w:tc>
+          <w:tcPr>
+            <w:tcW w:w="2640" w:type="dxa"/>
+            <w:tcBorders>
+              <w:top w:val="nil"/>
+              <w:left w:val="nil"/>
+              <w:bottom w:val="single" w:sz="4" w:space="0" w:color="auto"/>
+              <w:right w:val="single" w:sz="4" w:space="0" w:color="auto"/>
+            </w:tcBorders>
+            <w:shd w:val="clear" w:color="auto" w:fill="auto"/>
+            <w:vAlign w:val="center"/>
+            <w:hideMark/>
+          </w:tcPr>
+          <w:p>
+            <w:pPr>
+              <w:spacing w:after="0" w:line="240" w:lineRule="auto"/>
+              <w:rPr>
+                <w:rFonts w:eastAsia="Times New Roman" w:cs="Times New Roman"/>
+                <w:color w:val="000000"/>
+              </w:rPr>
+            </w:pPr>
+            <w:r>
+              <w:rPr>
+                <w:rFonts w:eastAsia="Times New Roman" w:cs="Times New Roman"/>
+                <w:color w:val="000000"/>
+              </w:rPr>
+              <w:t> </w:t>
+            </w:r>
+          </w:p>
+        </w:tc>
+      </w:tr>
+      <w:tr>
+        <w:trPr>
+          <w:trHeight w:val="600"/>
+        </w:trPr>
+        <w:tc>
+          <w:tcPr>
+            <w:tcW w:w="1880" w:type="dxa"/>
             <w:tcBorders>
               <w:top w:val="nil"/>
               <w:left w:val="nil"/>
@@ -2999,33 +5531,22 @@
               <w:right w:val="nil"/>
             </w:tcBorders>
             <w:shd w:val="clear" w:color="auto" w:fill="auto"/>
-            <w:noWrap/>
-            <w:hideMark/>
-          </w:tcPr>
-          <w:p>
-            <w:pPr>
-              <w:spacing w:after="0" w:line="240" w:lineRule="auto"/>
-              <w:rPr>
-                <w:rFonts w:eastAsia="Times New Roman" w:cs="Times New Roman"/>
-                <w:b/>
-                <w:bCs/>
-                <w:color w:val="000000"/>
-              </w:rPr>
-            </w:pPr>
-            <w:r>
-              <w:rPr>
-                <w:rFonts w:eastAsia="Times New Roman" w:cs="Times New Roman"/>
-                <w:b/>
-                <w:bCs/>
-                <w:color w:val="000000"/>
-              </w:rPr>
-              <w:t>Cmd3</w:t>
-            </w:r>
-          </w:p>
-        </w:tc>
-        <w:tc>
-          <w:tcPr>
-            <w:tcW w:w="2065" w:type="dxa"/>
+            <w:vAlign w:val="bottom"/>
+            <w:hideMark/>
+          </w:tcPr>
+          <w:p>
+            <w:pPr>
+              <w:spacing w:after="0" w:line="240" w:lineRule="auto"/>
+              <w:rPr>
+                <w:rFonts w:eastAsia="Times New Roman" w:cs="Times New Roman"/>
+                <w:color w:val="000000"/>
+              </w:rPr>
+            </w:pPr>
+          </w:p>
+        </w:tc>
+        <w:tc>
+          <w:tcPr>
+            <w:tcW w:w="960" w:type="dxa"/>
             <w:tcBorders>
               <w:top w:val="nil"/>
               <w:left w:val="nil"/>
@@ -3034,38 +5555,186 @@
             </w:tcBorders>
             <w:shd w:val="clear" w:color="auto" w:fill="auto"/>
             <w:noWrap/>
-            <w:hideMark/>
-          </w:tcPr>
-          <w:p>
-            <w:pPr>
-              <w:spacing w:after="0" w:line="240" w:lineRule="auto"/>
-              <w:rPr>
-                <w:rFonts w:eastAsia="Times New Roman" w:cs="Times New Roman"/>
-                <w:color w:val="000000"/>
-              </w:rPr>
-            </w:pPr>
-            <w:r>
-              <w:rPr>
-                <w:rFonts w:eastAsia="Times New Roman" w:cs="Times New Roman"/>
-                <w:color w:val="000000"/>
-              </w:rPr>
-              <w:t># Sectors to read/Write</w:t>
-            </w:r>
+            <w:vAlign w:val="bottom"/>
+            <w:hideMark/>
+          </w:tcPr>
+          <w:p>
+            <w:pPr>
+              <w:spacing w:after="0" w:line="240" w:lineRule="auto"/>
+              <w:rPr>
+                <w:rFonts w:eastAsia="Times New Roman" w:cs="Times New Roman"/>
+                <w:sz w:val="20"/>
+                <w:szCs w:val="20"/>
+              </w:rPr>
+            </w:pPr>
+          </w:p>
+        </w:tc>
+        <w:tc>
+          <w:tcPr>
+            <w:tcW w:w="960" w:type="dxa"/>
+            <w:tcBorders>
+              <w:top w:val="nil"/>
+              <w:left w:val="nil"/>
+              <w:bottom w:val="nil"/>
+              <w:right w:val="nil"/>
+            </w:tcBorders>
+            <w:shd w:val="clear" w:color="auto" w:fill="auto"/>
+            <w:noWrap/>
+            <w:vAlign w:val="bottom"/>
+            <w:hideMark/>
+          </w:tcPr>
+          <w:p>
+            <w:pPr>
+              <w:spacing w:after="0" w:line="240" w:lineRule="auto"/>
+              <w:rPr>
+                <w:rFonts w:eastAsia="Times New Roman" w:cs="Times New Roman"/>
+                <w:sz w:val="20"/>
+                <w:szCs w:val="20"/>
+              </w:rPr>
+            </w:pPr>
+          </w:p>
+        </w:tc>
+        <w:tc>
+          <w:tcPr>
+            <w:tcW w:w="1660" w:type="dxa"/>
+            <w:tcBorders>
+              <w:top w:val="nil"/>
+              <w:left w:val="single" w:sz="4" w:space="0" w:color="auto"/>
+              <w:bottom w:val="single" w:sz="4" w:space="0" w:color="auto"/>
+              <w:right w:val="single" w:sz="4" w:space="0" w:color="auto"/>
+            </w:tcBorders>
+            <w:shd w:val="clear" w:color="auto" w:fill="auto"/>
+            <w:vAlign w:val="center"/>
+            <w:hideMark/>
+          </w:tcPr>
+          <w:p>
+            <w:pPr>
+              <w:spacing w:after="0" w:line="240" w:lineRule="auto"/>
+              <w:rPr>
+                <w:rFonts w:eastAsia="Times New Roman" w:cs="Times New Roman"/>
+                <w:color w:val="000000"/>
+              </w:rPr>
+            </w:pPr>
+            <w:r>
+              <w:rPr>
+                <w:rFonts w:eastAsia="Times New Roman" w:cs="Times New Roman"/>
+                <w:color w:val="000000"/>
+              </w:rPr>
+              <w:t>Disk 3 bits + LBA MSB 5 bits</w:t>
+            </w:r>
+          </w:p>
+        </w:tc>
+        <w:tc>
+          <w:tcPr>
+            <w:tcW w:w="1400" w:type="dxa"/>
+            <w:tcBorders>
+              <w:top w:val="nil"/>
+              <w:left w:val="nil"/>
+              <w:bottom w:val="nil"/>
+              <w:right w:val="nil"/>
+            </w:tcBorders>
+            <w:shd w:val="clear" w:color="auto" w:fill="auto"/>
+            <w:noWrap/>
+            <w:vAlign w:val="bottom"/>
+            <w:hideMark/>
+          </w:tcPr>
+          <w:p>
+            <w:pPr>
+              <w:spacing w:after="0" w:line="240" w:lineRule="auto"/>
+              <w:rPr>
+                <w:rFonts w:eastAsia="Times New Roman" w:cs="Times New Roman"/>
+                <w:color w:val="000000"/>
+              </w:rPr>
+            </w:pPr>
+          </w:p>
+        </w:tc>
+        <w:tc>
+          <w:tcPr>
+            <w:tcW w:w="1280" w:type="dxa"/>
+            <w:tcBorders>
+              <w:top w:val="nil"/>
+              <w:left w:val="nil"/>
+              <w:bottom w:val="nil"/>
+              <w:right w:val="nil"/>
+            </w:tcBorders>
+            <w:shd w:val="clear" w:color="auto" w:fill="auto"/>
+            <w:noWrap/>
+            <w:vAlign w:val="bottom"/>
+            <w:hideMark/>
+          </w:tcPr>
+          <w:p>
+            <w:pPr>
+              <w:spacing w:after="0" w:line="240" w:lineRule="auto"/>
+              <w:rPr>
+                <w:rFonts w:eastAsia="Times New Roman" w:cs="Times New Roman"/>
+                <w:sz w:val="20"/>
+                <w:szCs w:val="20"/>
+              </w:rPr>
+            </w:pPr>
+          </w:p>
+        </w:tc>
+        <w:tc>
+          <w:tcPr>
+            <w:tcW w:w="2640" w:type="dxa"/>
+            <w:tcBorders>
+              <w:top w:val="nil"/>
+              <w:left w:val="nil"/>
+              <w:bottom w:val="nil"/>
+              <w:right w:val="nil"/>
+            </w:tcBorders>
+            <w:shd w:val="clear" w:color="auto" w:fill="auto"/>
+            <w:noWrap/>
+            <w:vAlign w:val="bottom"/>
+            <w:hideMark/>
+          </w:tcPr>
+          <w:p>
+            <w:pPr>
+              <w:spacing w:after="0" w:line="240" w:lineRule="auto"/>
+              <w:rPr>
+                <w:rFonts w:eastAsia="Times New Roman" w:cs="Times New Roman"/>
+                <w:sz w:val="20"/>
+                <w:szCs w:val="20"/>
+              </w:rPr>
+            </w:pPr>
           </w:p>
         </w:tc>
       </w:tr>
     </w:tbl>
+    <w:p>
+      <w:pPr>
+        <w:rPr>
+          <w:b/>
+          <w:bCs/>
+        </w:rPr>
+      </w:pPr>
+      <w:r>
+        <w:rPr>
+          <w:b/>
+          <w:bCs/>
+        </w:rPr>
+        <w:t>Command byte definitions:</w:t>
+      </w:r>
+    </w:p>
+    <w:p>
+      <w:pPr>
+        <w:rPr>
+          <w:b/>
+          <w:bCs/>
+        </w:rPr>
+      </w:pPr>
+    </w:p>
     <w:p/>
     <w:p/>
+    <w:p/>
     <w:p>
       <w:pPr>
         <w:pStyle w:val="Heading2"/>
       </w:pPr>
-      <w:bookmarkStart w:id="5" w:name="_Toc100081793"/>
+      <w:bookmarkStart w:id="6" w:name="_Toc100081793"/>
       <w:r>
         <w:t>Notes</w:t>
       </w:r>
-      <w:bookmarkEnd w:id="5"/>
+      <w:bookmarkEnd w:id="6"/>
     </w:p>
     <w:p>
       <w:pPr>
@@ -3108,22 +5777,22 @@
       <w:pPr>
         <w:pStyle w:val="Heading1"/>
       </w:pPr>
-      <w:bookmarkStart w:id="6" w:name="_Toc100081794"/>
+      <w:bookmarkStart w:id="7" w:name="_Toc100081794"/>
       <w:r>
         <w:lastRenderedPageBreak/>
         <w:t>Software</w:t>
       </w:r>
-      <w:bookmarkEnd w:id="6"/>
+      <w:bookmarkEnd w:id="7"/>
     </w:p>
     <w:p>
       <w:pPr>
         <w:pStyle w:val="Heading2"/>
       </w:pPr>
-      <w:bookmarkStart w:id="7" w:name="_Toc100081795"/>
+      <w:bookmarkStart w:id="8" w:name="_Toc100081795"/>
       <w:r>
         <w:t>Startup messages:</w:t>
       </w:r>
-      <w:bookmarkEnd w:id="7"/>
+      <w:bookmarkEnd w:id="8"/>
     </w:p>
     <w:p>
       <w:pPr>
@@ -4453,14 +7122,14 @@
       <w:pPr>
         <w:pStyle w:val="Heading2"/>
       </w:pPr>
-      <w:bookmarkStart w:id="8" w:name="_Toc100081796"/>
+      <w:bookmarkStart w:id="9" w:name="_Toc100081796"/>
       <w:r>
         <w:t>Webpage Processing M</w:t>
       </w:r>
       <w:r>
         <w:t>essages:</w:t>
       </w:r>
-      <w:bookmarkEnd w:id="8"/>
+      <w:bookmarkEnd w:id="9"/>
     </w:p>
     <w:p>
       <w:pPr>
@@ -4721,14 +7390,14 @@
       <w:pPr>
         <w:pStyle w:val="Heading2"/>
       </w:pPr>
-      <w:bookmarkStart w:id="9" w:name="_Toc100081797"/>
+      <w:bookmarkStart w:id="10" w:name="_Toc100081797"/>
       <w:r>
         <w:t>H89 Interface M</w:t>
       </w:r>
       <w:r>
         <w:t>essages:</w:t>
       </w:r>
-      <w:bookmarkEnd w:id="9"/>
+      <w:bookmarkEnd w:id="10"/>
     </w:p>
     <w:p>
       <w:pPr>
@@ -5119,11 +7788,11 @@
       <w:pPr>
         <w:pStyle w:val="Heading2"/>
       </w:pPr>
-      <w:bookmarkStart w:id="10" w:name="_Toc100081798"/>
+      <w:bookmarkStart w:id="11" w:name="_Toc100081798"/>
       <w:r>
         <w:t>Webpage Interface</w:t>
       </w:r>
-      <w:bookmarkEnd w:id="10"/>
+      <w:bookmarkEnd w:id="11"/>
     </w:p>
     <w:p>
       <w:r>

</xml_diff>